<commit_message>
Deployed 18b868f with MkDocs version: 1.4.2
</commit_message>
<xml_diff>
--- a/1. Introductory/ASA-IFM/1. Derivatives/Julian Help/5. Binomial Model.docx
+++ b/1. Introductory/ASA-IFM/1. Derivatives/Julian Help/5. Binomial Model.docx
@@ -226,32 +226,165 @@
     </w:p>
     <w:p>
       <w:pPr>
-        <w:numPr>
-          <w:ilvl w:val="1"/>
-          <w:numId w:val="1"/>
-        </w:numPr>
+        <w:ind w:left="1440"/>
         <w:textAlignment w:val="center"/>
         <w:rPr>
           <w:rFonts w:ascii="Calibri" w:hAnsi="Calibri" w:cs="Calibri"/>
-          <w:sz w:val="22"/>
-          <w:szCs w:val="22"/>
-        </w:rPr>
-      </w:pPr>
-      <w:r>
-        <w:rPr>
-          <w:rFonts w:ascii="Calibri" w:hAnsi="Calibri" w:cs="Calibri"/>
-          <w:sz w:val="22"/>
-          <w:szCs w:val="22"/>
-        </w:rPr>
-        <w:t>s_u = s_0 \cdot u</w:t>
-      </w:r>
-    </w:p>
-    <w:p>
-      <w:pPr>
-        <w:numPr>
-          <w:ilvl w:val="1"/>
-          <w:numId w:val="1"/>
-        </w:numPr>
+          <w:color w:val="FF0000"/>
+          <w:sz w:val="22"/>
+          <w:szCs w:val="22"/>
+        </w:rPr>
+      </w:pPr>
+      <w:r>
+        <w:rPr>
+          <w:rFonts w:ascii="Calibri" w:hAnsi="Calibri" w:cs="Calibri"/>
+          <w:color w:val="FF0000"/>
+          <w:sz w:val="22"/>
+          <w:szCs w:val="22"/>
+        </w:rPr>
+        <w:t>$</w:t>
+      </w:r>
+      <w:proofErr w:type="spellStart"/>
+      <w:r>
+        <w:rPr>
+          <w:rFonts w:ascii="Calibri" w:hAnsi="Calibri" w:cs="Calibri"/>
+          <w:color w:val="FF0000"/>
+          <w:sz w:val="22"/>
+          <w:szCs w:val="22"/>
+        </w:rPr>
+        <w:t>S</w:t>
+      </w:r>
+      <w:r>
+        <w:rPr>
+          <w:rFonts w:ascii="Calibri" w:hAnsi="Calibri" w:cs="Calibri"/>
+          <w:color w:val="FF0000"/>
+          <w:sz w:val="22"/>
+          <w:szCs w:val="22"/>
+        </w:rPr>
+        <w:t>_u</w:t>
+      </w:r>
+      <w:proofErr w:type="spellEnd"/>
+      <w:r>
+        <w:rPr>
+          <w:rFonts w:ascii="Calibri" w:hAnsi="Calibri" w:cs="Calibri"/>
+          <w:color w:val="FF0000"/>
+          <w:sz w:val="22"/>
+          <w:szCs w:val="22"/>
+        </w:rPr>
+        <w:t xml:space="preserve"> = </w:t>
+      </w:r>
+      <w:r>
+        <w:rPr>
+          <w:rFonts w:ascii="Calibri" w:hAnsi="Calibri" w:cs="Calibri"/>
+          <w:color w:val="FF0000"/>
+          <w:sz w:val="22"/>
+          <w:szCs w:val="22"/>
+        </w:rPr>
+        <w:t>S</w:t>
+      </w:r>
+      <w:r>
+        <w:rPr>
+          <w:rFonts w:ascii="Calibri" w:hAnsi="Calibri" w:cs="Calibri"/>
+          <w:color w:val="FF0000"/>
+          <w:sz w:val="22"/>
+          <w:szCs w:val="22"/>
+        </w:rPr>
+        <w:t>_0 \</w:t>
+      </w:r>
+      <w:proofErr w:type="spellStart"/>
+      <w:r>
+        <w:rPr>
+          <w:rFonts w:ascii="Calibri" w:hAnsi="Calibri" w:cs="Calibri"/>
+          <w:color w:val="FF0000"/>
+          <w:sz w:val="22"/>
+          <w:szCs w:val="22"/>
+        </w:rPr>
+        <w:t>cdot</w:t>
+      </w:r>
+      <w:proofErr w:type="spellEnd"/>
+      <w:r>
+        <w:rPr>
+          <w:rFonts w:ascii="Calibri" w:hAnsi="Calibri" w:cs="Calibri"/>
+          <w:color w:val="FF0000"/>
+          <w:sz w:val="22"/>
+          <w:szCs w:val="22"/>
+        </w:rPr>
+        <w:t xml:space="preserve"> u</w:t>
+      </w:r>
+      <w:r>
+        <w:rPr>
+          <w:rFonts w:ascii="Calibri" w:hAnsi="Calibri" w:cs="Calibri"/>
+          <w:color w:val="FF0000"/>
+          <w:sz w:val="22"/>
+          <w:szCs w:val="22"/>
+        </w:rPr>
+        <w:t>$</w:t>
+      </w:r>
+    </w:p>
+    <w:p>
+      <w:pPr>
+        <w:ind w:left="1440"/>
+        <w:textAlignment w:val="center"/>
+        <w:rPr>
+          <w:rFonts w:ascii="Calibri" w:hAnsi="Calibri" w:cs="Calibri"/>
+          <w:color w:val="FF0000"/>
+          <w:sz w:val="22"/>
+          <w:szCs w:val="22"/>
+        </w:rPr>
+      </w:pPr>
+      <w:r>
+        <w:rPr>
+          <w:rFonts w:ascii="Calibri" w:hAnsi="Calibri" w:cs="Calibri"/>
+          <w:color w:val="FF0000"/>
+          <w:sz w:val="22"/>
+          <w:szCs w:val="22"/>
+        </w:rPr>
+        <w:t>$</w:t>
+      </w:r>
+      <w:proofErr w:type="spellStart"/>
+      <w:r>
+        <w:rPr>
+          <w:rFonts w:ascii="Calibri" w:hAnsi="Calibri" w:cs="Calibri"/>
+          <w:color w:val="FF0000"/>
+          <w:sz w:val="22"/>
+          <w:szCs w:val="22"/>
+        </w:rPr>
+        <w:t>S_d</w:t>
+      </w:r>
+      <w:proofErr w:type="spellEnd"/>
+      <w:r>
+        <w:rPr>
+          <w:rFonts w:ascii="Calibri" w:hAnsi="Calibri" w:cs="Calibri"/>
+          <w:color w:val="FF0000"/>
+          <w:sz w:val="22"/>
+          <w:szCs w:val="22"/>
+        </w:rPr>
+        <w:t xml:space="preserve"> = S_0 \</w:t>
+      </w:r>
+      <w:proofErr w:type="spellStart"/>
+      <w:r>
+        <w:rPr>
+          <w:rFonts w:ascii="Calibri" w:hAnsi="Calibri" w:cs="Calibri"/>
+          <w:color w:val="FF0000"/>
+          <w:sz w:val="22"/>
+          <w:szCs w:val="22"/>
+        </w:rPr>
+        <w:t>cdot</w:t>
+      </w:r>
+      <w:proofErr w:type="spellEnd"/>
+      <w:r>
+        <w:rPr>
+          <w:rFonts w:ascii="Calibri" w:hAnsi="Calibri" w:cs="Calibri"/>
+          <w:color w:val="FF0000"/>
+          <w:sz w:val="22"/>
+          <w:szCs w:val="22"/>
+        </w:rPr>
+        <w:t xml:space="preserve"> d$</w:t>
+      </w:r>
+    </w:p>
+    <w:p>
+      <w:pPr>
+        <w:ind w:left="1440"/>
         <w:textAlignment w:val="center"/>
         <w:rPr>
           <w:rFonts w:ascii="Calibri" w:hAnsi="Calibri" w:cs="Calibri"/>
@@ -320,10 +453,7 @@
     </w:p>
     <w:p>
       <w:pPr>
-        <w:numPr>
-          <w:ilvl w:val="1"/>
-          <w:numId w:val="1"/>
-        </w:numPr>
+        <w:ind w:left="1440"/>
         <w:textAlignment w:val="center"/>
         <w:rPr>
           <w:rFonts w:ascii="Calibri" w:hAnsi="Calibri" w:cs="Calibri"/>
@@ -523,10 +653,108 @@
     </w:p>
     <w:p>
       <w:pPr>
-        <w:numPr>
-          <w:ilvl w:val="1"/>
-          <w:numId w:val="1"/>
-        </w:numPr>
+        <w:ind w:left="1440"/>
+        <w:textAlignment w:val="center"/>
+        <w:rPr>
+          <w:rFonts w:ascii="Calibri" w:hAnsi="Calibri" w:cs="Calibri"/>
+          <w:sz w:val="22"/>
+          <w:szCs w:val="22"/>
+          <w:lang w:val=""/>
+        </w:rPr>
+      </w:pPr>
+      <w:r>
+        <w:rPr>
+          <w:rFonts w:ascii="Calibri" w:hAnsi="Calibri" w:cs="Calibri"/>
+          <w:color w:val="FF0000"/>
+          <w:sz w:val="22"/>
+          <w:szCs w:val="22"/>
+        </w:rPr>
+        <w:t>$</w:t>
+      </w:r>
+      <w:r>
+        <w:rPr>
+          <w:rFonts w:ascii="Calibri" w:hAnsi="Calibri" w:cs="Calibri"/>
+          <w:color w:val="FF0000"/>
+          <w:sz w:val="22"/>
+          <w:szCs w:val="22"/>
+        </w:rPr>
+        <w:t xml:space="preserve">\therefore </w:t>
+      </w:r>
+      <w:proofErr w:type="spellStart"/>
+      <w:r>
+        <w:rPr>
+          <w:rFonts w:ascii="Calibri" w:hAnsi="Calibri" w:cs="Calibri"/>
+          <w:color w:val="FF0000"/>
+          <w:sz w:val="22"/>
+          <w:szCs w:val="22"/>
+        </w:rPr>
+        <w:t>S_u</w:t>
+      </w:r>
+      <w:proofErr w:type="spellEnd"/>
+      <w:r>
+        <w:rPr>
+          <w:rFonts w:ascii="Calibri" w:hAnsi="Calibri" w:cs="Calibri"/>
+          <w:color w:val="FF0000"/>
+          <w:sz w:val="22"/>
+          <w:szCs w:val="22"/>
+        </w:rPr>
+        <w:t xml:space="preserve"> &gt; </w:t>
+      </w:r>
+      <w:proofErr w:type="spellStart"/>
+      <w:r>
+        <w:rPr>
+          <w:rFonts w:ascii="Calibri" w:hAnsi="Calibri" w:cs="Calibri"/>
+          <w:color w:val="FF0000"/>
+          <w:sz w:val="22"/>
+          <w:szCs w:val="22"/>
+        </w:rPr>
+        <w:t>S_d</w:t>
+      </w:r>
+      <w:proofErr w:type="spellEnd"/>
+      <w:r>
+        <w:rPr>
+          <w:rFonts w:ascii="Calibri" w:hAnsi="Calibri" w:cs="Calibri"/>
+          <w:color w:val="FF0000"/>
+          <w:sz w:val="22"/>
+          <w:szCs w:val="22"/>
+        </w:rPr>
+        <w:t xml:space="preserve"> \</w:t>
+      </w:r>
+      <w:proofErr w:type="spellStart"/>
+      <w:proofErr w:type="gramStart"/>
+      <w:r>
+        <w:rPr>
+          <w:rFonts w:ascii="Calibri" w:hAnsi="Calibri" w:cs="Calibri"/>
+          <w:color w:val="FF0000"/>
+          <w:sz w:val="22"/>
+          <w:szCs w:val="22"/>
+        </w:rPr>
+        <w:t>equiv</w:t>
+      </w:r>
+      <w:proofErr w:type="spellEnd"/>
+      <w:r>
+        <w:rPr>
+          <w:rFonts w:ascii="Calibri" w:hAnsi="Calibri" w:cs="Calibri"/>
+          <w:color w:val="FF0000"/>
+          <w:sz w:val="22"/>
+          <w:szCs w:val="22"/>
+        </w:rPr>
+        <w:t xml:space="preserve">  u</w:t>
+      </w:r>
+      <w:proofErr w:type="gramEnd"/>
+      <w:r>
+        <w:rPr>
+          <w:rFonts w:ascii="Calibri" w:hAnsi="Calibri" w:cs="Calibri"/>
+          <w:color w:val="FF0000"/>
+          <w:sz w:val="22"/>
+          <w:szCs w:val="22"/>
+        </w:rPr>
+        <w:t xml:space="preserve"> &gt; d$</w:t>
+      </w:r>
+    </w:p>
+    <w:p>
+      <w:pPr>
+        <w:ind w:left="1440"/>
         <w:textAlignment w:val="center"/>
         <w:rPr>
           <w:rFonts w:ascii="Calibri" w:hAnsi="Calibri" w:cs="Calibri"/>
@@ -1214,6 +1442,7 @@
           <w:sz w:val="22"/>
           <w:szCs w:val="22"/>
         </w:rPr>
+        <w:lastRenderedPageBreak/>
         <w:t xml:space="preserve">Known as a Forward Binomial Tree because if the </w:t>
       </w:r>
       <w:r>
@@ -1300,7 +1529,6 @@
           <w:sz w:val="22"/>
           <w:szCs w:val="22"/>
         </w:rPr>
-        <w:lastRenderedPageBreak/>
         <w:t> </w:t>
       </w:r>
     </w:p>
@@ -1372,6 +1600,53 @@
           </wp:inline>
         </w:drawing>
       </w:r>
+      <w:r>
+        <w:rPr>
+          <w:rFonts w:ascii="Calibri" w:hAnsi="Calibri" w:cs="Calibri"/>
+          <w:color w:val="FF0000"/>
+          <w:sz w:val="22"/>
+          <w:szCs w:val="22"/>
+        </w:rPr>
+        <w:t>$</w:t>
+      </w:r>
+      <w:r>
+        <w:rPr>
+          <w:rFonts w:ascii="Calibri" w:hAnsi="Calibri" w:cs="Calibri"/>
+          <w:color w:val="FF0000"/>
+          <w:sz w:val="22"/>
+          <w:szCs w:val="22"/>
+        </w:rPr>
+        <w:t>u = e^{(r-</w:t>
+      </w:r>
+      <w:proofErr w:type="gramStart"/>
+      <w:r>
+        <w:rPr>
+          <w:rFonts w:ascii="Calibri" w:hAnsi="Calibri" w:cs="Calibri"/>
+          <w:color w:val="FF0000"/>
+          <w:sz w:val="22"/>
+          <w:szCs w:val="22"/>
+        </w:rPr>
+        <w:t>q)t</w:t>
+      </w:r>
+      <w:proofErr w:type="gramEnd"/>
+      <w:r>
+        <w:rPr>
+          <w:rFonts w:ascii="Calibri" w:hAnsi="Calibri" w:cs="Calibri"/>
+          <w:color w:val="FF0000"/>
+          <w:sz w:val="22"/>
+          <w:szCs w:val="22"/>
+        </w:rPr>
+        <w:t xml:space="preserve"> + \sigma\sqrt{t}}</w:t>
+      </w:r>
+      <w:r>
+        <w:rPr>
+          <w:rFonts w:ascii="Calibri" w:hAnsi="Calibri" w:cs="Calibri"/>
+          <w:color w:val="FF0000"/>
+          <w:sz w:val="22"/>
+          <w:szCs w:val="22"/>
+        </w:rPr>
+        <w:t>$</w:t>
+      </w:r>
     </w:p>
     <w:p>
       <w:pPr>
@@ -1386,14 +1661,50 @@
       </w:pPr>
       <w:r>
         <w:rPr>
-          <w:rFonts w:ascii="Cambria" w:hAnsi="Cambria" w:cs="Calibri"/>
-          <w:b/>
-          <w:bCs/>
-          <w:color w:val="000000"/>
-          <w:sz w:val="22"/>
-          <w:szCs w:val="22"/>
-        </w:rPr>
-        <w:t> </w:t>
+          <w:rFonts w:ascii="Calibri" w:hAnsi="Calibri" w:cs="Calibri"/>
+          <w:color w:val="FF0000"/>
+          <w:sz w:val="22"/>
+          <w:szCs w:val="22"/>
+        </w:rPr>
+        <w:t>$</w:t>
+      </w:r>
+      <w:r>
+        <w:rPr>
+          <w:rFonts w:ascii="Calibri" w:hAnsi="Calibri" w:cs="Calibri"/>
+          <w:color w:val="FF0000"/>
+          <w:sz w:val="22"/>
+          <w:szCs w:val="22"/>
+        </w:rPr>
+        <w:t>d = e^{(r-</w:t>
+      </w:r>
+      <w:proofErr w:type="gramStart"/>
+      <w:r>
+        <w:rPr>
+          <w:rFonts w:ascii="Calibri" w:hAnsi="Calibri" w:cs="Calibri"/>
+          <w:color w:val="FF0000"/>
+          <w:sz w:val="22"/>
+          <w:szCs w:val="22"/>
+        </w:rPr>
+        <w:t>q)t</w:t>
+      </w:r>
+      <w:proofErr w:type="gramEnd"/>
+      <w:r>
+        <w:rPr>
+          <w:rFonts w:ascii="Calibri" w:hAnsi="Calibri" w:cs="Calibri"/>
+          <w:color w:val="FF0000"/>
+          <w:sz w:val="22"/>
+          <w:szCs w:val="22"/>
+        </w:rPr>
+        <w:t xml:space="preserve"> - \sigma\sqrt{t}}</w:t>
+      </w:r>
+      <w:r>
+        <w:rPr>
+          <w:rFonts w:ascii="Calibri" w:hAnsi="Calibri" w:cs="Calibri"/>
+          <w:color w:val="FF0000"/>
+          <w:sz w:val="22"/>
+          <w:szCs w:val="22"/>
+        </w:rPr>
+        <w:t>$</w:t>
       </w:r>
     </w:p>
     <w:p>
@@ -1683,20 +1994,175 @@
         <w:pStyle w:val="NormalWeb"/>
         <w:spacing w:before="0" w:beforeAutospacing="0" w:after="0" w:afterAutospacing="0"/>
         <w:rPr>
-          <w:rFonts w:ascii="Cambria" w:hAnsi="Cambria" w:cs="Calibri"/>
-          <w:color w:val="000000"/>
-          <w:sz w:val="22"/>
-          <w:szCs w:val="22"/>
-        </w:rPr>
-      </w:pPr>
-      <w:r>
-        <w:rPr>
-          <w:rFonts w:ascii="Cambria" w:hAnsi="Cambria" w:cs="Calibri"/>
-          <w:color w:val="000000"/>
-          <w:sz w:val="22"/>
-          <w:szCs w:val="22"/>
-        </w:rPr>
-        <w:t> </w:t>
+          <w:rFonts w:ascii="Calibri" w:hAnsi="Calibri" w:cs="Calibri"/>
+          <w:color w:val="FF0000"/>
+          <w:sz w:val="22"/>
+          <w:szCs w:val="22"/>
+        </w:rPr>
+      </w:pPr>
+      <w:r>
+        <w:rPr>
+          <w:rFonts w:ascii="Calibri" w:hAnsi="Calibri" w:cs="Calibri"/>
+          <w:color w:val="FF0000"/>
+          <w:sz w:val="22"/>
+          <w:szCs w:val="22"/>
+        </w:rPr>
+        <w:t>$$</w:t>
+      </w:r>
+      <w:r>
+        <w:rPr>
+          <w:rFonts w:ascii="Calibri" w:hAnsi="Calibri" w:cs="Calibri"/>
+          <w:color w:val="FF0000"/>
+          <w:sz w:val="22"/>
+          <w:szCs w:val="22"/>
+        </w:rPr>
+        <w:t>u = \frac{</w:t>
+      </w:r>
+      <w:proofErr w:type="spellStart"/>
+      <w:r>
+        <w:rPr>
+          <w:rFonts w:ascii="Calibri" w:hAnsi="Calibri" w:cs="Calibri"/>
+          <w:color w:val="FF0000"/>
+          <w:sz w:val="22"/>
+          <w:szCs w:val="22"/>
+        </w:rPr>
+        <w:t>S_</w:t>
+      </w:r>
+      <w:proofErr w:type="gramStart"/>
+      <w:r>
+        <w:rPr>
+          <w:rFonts w:ascii="Calibri" w:hAnsi="Calibri" w:cs="Calibri"/>
+          <w:color w:val="FF0000"/>
+          <w:sz w:val="22"/>
+          <w:szCs w:val="22"/>
+        </w:rPr>
+        <w:t>u</w:t>
+      </w:r>
+      <w:proofErr w:type="spellEnd"/>
+      <w:r>
+        <w:rPr>
+          <w:rFonts w:ascii="Calibri" w:hAnsi="Calibri" w:cs="Calibri"/>
+          <w:color w:val="FF0000"/>
+          <w:sz w:val="22"/>
+          <w:szCs w:val="22"/>
+        </w:rPr>
+        <w:t>}{</w:t>
+      </w:r>
+      <w:proofErr w:type="gramEnd"/>
+      <w:r>
+        <w:rPr>
+          <w:rFonts w:ascii="Calibri" w:hAnsi="Calibri" w:cs="Calibri"/>
+          <w:color w:val="FF0000"/>
+          <w:sz w:val="22"/>
+          <w:szCs w:val="22"/>
+        </w:rPr>
+        <w:t>S_</w:t>
+      </w:r>
+      <w:r>
+        <w:rPr>
+          <w:rFonts w:ascii="Calibri" w:hAnsi="Calibri" w:cs="Calibri"/>
+          <w:color w:val="FF0000"/>
+          <w:sz w:val="22"/>
+          <w:szCs w:val="22"/>
+        </w:rPr>
+        <w:t>0</w:t>
+      </w:r>
+      <w:r>
+        <w:rPr>
+          <w:rFonts w:ascii="Calibri" w:hAnsi="Calibri" w:cs="Calibri"/>
+          <w:color w:val="FF0000"/>
+          <w:sz w:val="22"/>
+          <w:szCs w:val="22"/>
+        </w:rPr>
+        <w:t>}</w:t>
+      </w:r>
+      <w:r>
+        <w:rPr>
+          <w:rFonts w:ascii="Calibri" w:hAnsi="Calibri" w:cs="Calibri"/>
+          <w:color w:val="FF0000"/>
+          <w:sz w:val="22"/>
+          <w:szCs w:val="22"/>
+        </w:rPr>
+        <w:t>$$</w:t>
+      </w:r>
+    </w:p>
+    <w:p>
+      <w:pPr>
+        <w:pStyle w:val="NormalWeb"/>
+        <w:spacing w:before="0" w:beforeAutospacing="0" w:after="0" w:afterAutospacing="0"/>
+        <w:rPr>
+          <w:rFonts w:ascii="Calibri" w:hAnsi="Calibri" w:cs="Calibri"/>
+          <w:color w:val="FF0000"/>
+          <w:sz w:val="22"/>
+          <w:szCs w:val="22"/>
+        </w:rPr>
+      </w:pPr>
+      <w:r>
+        <w:rPr>
+          <w:rFonts w:ascii="Calibri" w:hAnsi="Calibri" w:cs="Calibri"/>
+          <w:color w:val="FF0000"/>
+          <w:sz w:val="22"/>
+          <w:szCs w:val="22"/>
+        </w:rPr>
+        <w:t>$$</w:t>
+      </w:r>
+      <w:r>
+        <w:rPr>
+          <w:rFonts w:ascii="Calibri" w:hAnsi="Calibri" w:cs="Calibri"/>
+          <w:color w:val="FF0000"/>
+          <w:sz w:val="22"/>
+          <w:szCs w:val="22"/>
+        </w:rPr>
+        <w:t>d = \frac{</w:t>
+      </w:r>
+      <w:proofErr w:type="spellStart"/>
+      <w:r>
+        <w:rPr>
+          <w:rFonts w:ascii="Calibri" w:hAnsi="Calibri" w:cs="Calibri"/>
+          <w:color w:val="FF0000"/>
+          <w:sz w:val="22"/>
+          <w:szCs w:val="22"/>
+        </w:rPr>
+        <w:t>S_</w:t>
+      </w:r>
+      <w:proofErr w:type="gramStart"/>
+      <w:r>
+        <w:rPr>
+          <w:rFonts w:ascii="Calibri" w:hAnsi="Calibri" w:cs="Calibri"/>
+          <w:color w:val="FF0000"/>
+          <w:sz w:val="22"/>
+          <w:szCs w:val="22"/>
+        </w:rPr>
+        <w:t>d</w:t>
+      </w:r>
+      <w:proofErr w:type="spellEnd"/>
+      <w:r>
+        <w:rPr>
+          <w:rFonts w:ascii="Calibri" w:hAnsi="Calibri" w:cs="Calibri"/>
+          <w:color w:val="FF0000"/>
+          <w:sz w:val="22"/>
+          <w:szCs w:val="22"/>
+        </w:rPr>
+        <w:t>}{</w:t>
+      </w:r>
+      <w:proofErr w:type="gramEnd"/>
+      <w:r>
+        <w:rPr>
+          <w:rFonts w:ascii="Calibri" w:hAnsi="Calibri" w:cs="Calibri"/>
+          <w:color w:val="FF0000"/>
+          <w:sz w:val="22"/>
+          <w:szCs w:val="22"/>
+        </w:rPr>
+        <w:t>S_0}</w:t>
+      </w:r>
+      <w:r>
+        <w:rPr>
+          <w:rFonts w:ascii="Calibri" w:hAnsi="Calibri" w:cs="Calibri"/>
+          <w:color w:val="FF0000"/>
+          <w:sz w:val="22"/>
+          <w:szCs w:val="22"/>
+        </w:rPr>
+        <w:t>$$</w:t>
       </w:r>
     </w:p>
     <w:p>
@@ -1941,10 +2407,160 @@
     </w:p>
     <w:p>
       <w:pPr>
-        <w:numPr>
-          <w:ilvl w:val="1"/>
-          <w:numId w:val="4"/>
-        </w:numPr>
+        <w:ind w:left="720"/>
+        <w:textAlignment w:val="center"/>
+        <w:rPr>
+          <w:rFonts w:ascii="Calibri" w:hAnsi="Calibri" w:cs="Calibri"/>
+          <w:color w:val="000000"/>
+          <w:sz w:val="22"/>
+          <w:szCs w:val="22"/>
+        </w:rPr>
+      </w:pPr>
+    </w:p>
+    <w:p>
+      <w:pPr>
+        <w:ind w:left="1440"/>
+        <w:textAlignment w:val="center"/>
+        <w:rPr>
+          <w:rFonts w:ascii="Calibri" w:hAnsi="Calibri" w:cs="Calibri"/>
+          <w:color w:val="FF0000"/>
+          <w:sz w:val="22"/>
+          <w:szCs w:val="22"/>
+        </w:rPr>
+      </w:pPr>
+      <w:r>
+        <w:rPr>
+          <w:rFonts w:ascii="Calibri" w:hAnsi="Calibri" w:cs="Calibri"/>
+          <w:color w:val="FF0000"/>
+          <w:sz w:val="22"/>
+          <w:szCs w:val="22"/>
+        </w:rPr>
+        <w:t>$$</w:t>
+      </w:r>
+      <w:proofErr w:type="spellStart"/>
+      <w:r>
+        <w:rPr>
+          <w:rFonts w:ascii="Calibri" w:hAnsi="Calibri" w:cs="Calibri"/>
+          <w:color w:val="FF0000"/>
+          <w:sz w:val="22"/>
+          <w:szCs w:val="22"/>
+        </w:rPr>
+        <w:t>u_F</w:t>
+      </w:r>
+      <w:proofErr w:type="spellEnd"/>
+      <w:r>
+        <w:rPr>
+          <w:rFonts w:ascii="Calibri" w:hAnsi="Calibri" w:cs="Calibri"/>
+          <w:color w:val="FF0000"/>
+          <w:sz w:val="22"/>
+          <w:szCs w:val="22"/>
+        </w:rPr>
+        <w:t xml:space="preserve"> = e^{\sigma\sqrt{t</w:t>
+      </w:r>
+      <w:proofErr w:type="gramStart"/>
+      <w:r>
+        <w:rPr>
+          <w:rFonts w:ascii="Calibri" w:hAnsi="Calibri" w:cs="Calibri"/>
+          <w:color w:val="FF0000"/>
+          <w:sz w:val="22"/>
+          <w:szCs w:val="22"/>
+        </w:rPr>
+        <w:t>}}</w:t>
+      </w:r>
+      <w:r>
+        <w:rPr>
+          <w:rFonts w:ascii="Calibri" w:hAnsi="Calibri" w:cs="Calibri"/>
+          <w:color w:val="FF0000"/>
+          <w:sz w:val="22"/>
+          <w:szCs w:val="22"/>
+        </w:rPr>
+        <w:t>$</w:t>
+      </w:r>
+      <w:proofErr w:type="gramEnd"/>
+      <w:r>
+        <w:rPr>
+          <w:rFonts w:ascii="Calibri" w:hAnsi="Calibri" w:cs="Calibri"/>
+          <w:color w:val="FF0000"/>
+          <w:sz w:val="22"/>
+          <w:szCs w:val="22"/>
+        </w:rPr>
+        <w:t>$</w:t>
+      </w:r>
+    </w:p>
+    <w:p>
+      <w:pPr>
+        <w:ind w:left="1440"/>
+        <w:textAlignment w:val="center"/>
+        <w:rPr>
+          <w:rFonts w:ascii="Calibri" w:hAnsi="Calibri" w:cs="Calibri"/>
+          <w:color w:val="000000"/>
+          <w:sz w:val="22"/>
+          <w:szCs w:val="22"/>
+          <w:lang w:val=""/>
+        </w:rPr>
+      </w:pPr>
+      <w:r>
+        <w:rPr>
+          <w:rFonts w:ascii="Calibri" w:hAnsi="Calibri" w:cs="Calibri"/>
+          <w:color w:val="FF0000"/>
+          <w:sz w:val="22"/>
+          <w:szCs w:val="22"/>
+        </w:rPr>
+        <w:t>$$</w:t>
+      </w:r>
+      <w:proofErr w:type="spellStart"/>
+      <w:r>
+        <w:rPr>
+          <w:rFonts w:ascii="Calibri" w:hAnsi="Calibri" w:cs="Calibri"/>
+          <w:color w:val="FF0000"/>
+          <w:sz w:val="22"/>
+          <w:szCs w:val="22"/>
+        </w:rPr>
+        <w:t>u_D</w:t>
+      </w:r>
+      <w:proofErr w:type="spellEnd"/>
+      <w:r>
+        <w:rPr>
+          <w:rFonts w:ascii="Calibri" w:hAnsi="Calibri" w:cs="Calibri"/>
+          <w:color w:val="FF0000"/>
+          <w:sz w:val="22"/>
+          <w:szCs w:val="22"/>
+        </w:rPr>
+        <w:t xml:space="preserve"> = e^{-\sigma\sqrt{t</w:t>
+      </w:r>
+      <w:proofErr w:type="gramStart"/>
+      <w:r>
+        <w:rPr>
+          <w:rFonts w:ascii="Calibri" w:hAnsi="Calibri" w:cs="Calibri"/>
+          <w:color w:val="FF0000"/>
+          <w:sz w:val="22"/>
+          <w:szCs w:val="22"/>
+        </w:rPr>
+        <w:t>}}</w:t>
+      </w:r>
+      <w:r>
+        <w:rPr>
+          <w:rFonts w:ascii="Calibri" w:hAnsi="Calibri" w:cs="Calibri"/>
+          <w:color w:val="FF0000"/>
+          <w:sz w:val="22"/>
+          <w:szCs w:val="22"/>
+        </w:rPr>
+        <w:t>$</w:t>
+      </w:r>
+      <w:proofErr w:type="gramEnd"/>
+      <w:r>
+        <w:rPr>
+          <w:rFonts w:ascii="Calibri" w:hAnsi="Calibri" w:cs="Calibri"/>
+          <w:color w:val="FF0000"/>
+          <w:sz w:val="22"/>
+          <w:szCs w:val="22"/>
+        </w:rPr>
+        <w:t>$</w:t>
+      </w:r>
+    </w:p>
+    <w:p>
+      <w:pPr>
+        <w:ind w:left="1440"/>
         <w:textAlignment w:val="center"/>
         <w:rPr>
           <w:rFonts w:ascii="Calibri" w:hAnsi="Calibri" w:cs="Calibri"/>
@@ -2015,10 +2631,7 @@
     </w:p>
     <w:p>
       <w:pPr>
-        <w:numPr>
-          <w:ilvl w:val="1"/>
-          <w:numId w:val="4"/>
-        </w:numPr>
+        <w:ind w:left="1440"/>
         <w:textAlignment w:val="center"/>
         <w:rPr>
           <w:rFonts w:ascii="Calibri" w:hAnsi="Calibri" w:cs="Calibri"/>
@@ -2113,10 +2726,184 @@
     </w:p>
     <w:p>
       <w:pPr>
-        <w:numPr>
-          <w:ilvl w:val="1"/>
-          <w:numId w:val="4"/>
-        </w:numPr>
+        <w:ind w:left="1440"/>
+        <w:textAlignment w:val="center"/>
+        <w:rPr>
+          <w:rFonts w:ascii="Calibri" w:hAnsi="Calibri" w:cs="Calibri"/>
+          <w:color w:val="FF0000"/>
+          <w:sz w:val="22"/>
+          <w:szCs w:val="22"/>
+        </w:rPr>
+      </w:pPr>
+      <w:r>
+        <w:rPr>
+          <w:rFonts w:ascii="Calibri" w:hAnsi="Calibri" w:cs="Calibri"/>
+          <w:color w:val="FF0000"/>
+          <w:sz w:val="22"/>
+          <w:szCs w:val="22"/>
+        </w:rPr>
+        <w:t>$$</w:t>
+      </w:r>
+      <w:r>
+        <w:rPr>
+          <w:rFonts w:ascii="Calibri" w:hAnsi="Calibri" w:cs="Calibri"/>
+          <w:color w:val="FF0000"/>
+          <w:sz w:val="22"/>
+          <w:szCs w:val="22"/>
+        </w:rPr>
+        <w:t>F_</w:t>
+      </w:r>
+      <w:r>
+        <w:rPr>
+          <w:rFonts w:ascii="Calibri" w:hAnsi="Calibri" w:cs="Calibri"/>
+          <w:color w:val="FF0000"/>
+          <w:sz w:val="22"/>
+          <w:szCs w:val="22"/>
+        </w:rPr>
+        <w:t>U</w:t>
+      </w:r>
+      <w:r>
+        <w:rPr>
+          <w:rFonts w:ascii="Calibri" w:hAnsi="Calibri" w:cs="Calibri"/>
+          <w:color w:val="FF0000"/>
+          <w:sz w:val="22"/>
+          <w:szCs w:val="22"/>
+        </w:rPr>
+        <w:t xml:space="preserve"> = F_0 \</w:t>
+      </w:r>
+      <w:proofErr w:type="spellStart"/>
+      <w:r>
+        <w:rPr>
+          <w:rFonts w:ascii="Calibri" w:hAnsi="Calibri" w:cs="Calibri"/>
+          <w:color w:val="FF0000"/>
+          <w:sz w:val="22"/>
+          <w:szCs w:val="22"/>
+        </w:rPr>
+        <w:t>cdot</w:t>
+      </w:r>
+      <w:proofErr w:type="spellEnd"/>
+      <w:r>
+        <w:rPr>
+          <w:rFonts w:ascii="Calibri" w:hAnsi="Calibri" w:cs="Calibri"/>
+          <w:color w:val="FF0000"/>
+          <w:sz w:val="22"/>
+          <w:szCs w:val="22"/>
+        </w:rPr>
+        <w:t xml:space="preserve"> e^{\sigma\sqrt{t</w:t>
+      </w:r>
+      <w:proofErr w:type="gramStart"/>
+      <w:r>
+        <w:rPr>
+          <w:rFonts w:ascii="Calibri" w:hAnsi="Calibri" w:cs="Calibri"/>
+          <w:color w:val="FF0000"/>
+          <w:sz w:val="22"/>
+          <w:szCs w:val="22"/>
+        </w:rPr>
+        <w:t>}}</w:t>
+      </w:r>
+      <w:r>
+        <w:rPr>
+          <w:rFonts w:ascii="Calibri" w:hAnsi="Calibri" w:cs="Calibri"/>
+          <w:color w:val="FF0000"/>
+          <w:sz w:val="22"/>
+          <w:szCs w:val="22"/>
+        </w:rPr>
+        <w:t>$</w:t>
+      </w:r>
+      <w:proofErr w:type="gramEnd"/>
+      <w:r>
+        <w:rPr>
+          <w:rFonts w:ascii="Calibri" w:hAnsi="Calibri" w:cs="Calibri"/>
+          <w:color w:val="FF0000"/>
+          <w:sz w:val="22"/>
+          <w:szCs w:val="22"/>
+        </w:rPr>
+        <w:t>$</w:t>
+      </w:r>
+    </w:p>
+    <w:p>
+      <w:pPr>
+        <w:ind w:left="1440"/>
+        <w:textAlignment w:val="center"/>
+        <w:rPr>
+          <w:rFonts w:ascii="Calibri" w:hAnsi="Calibri" w:cs="Calibri"/>
+          <w:color w:val="000000"/>
+          <w:sz w:val="22"/>
+          <w:szCs w:val="22"/>
+          <w:lang w:val=""/>
+        </w:rPr>
+      </w:pPr>
+      <w:r>
+        <w:rPr>
+          <w:rFonts w:ascii="Calibri" w:hAnsi="Calibri" w:cs="Calibri"/>
+          <w:color w:val="FF0000"/>
+          <w:sz w:val="22"/>
+          <w:szCs w:val="22"/>
+        </w:rPr>
+        <w:t>$$</w:t>
+      </w:r>
+      <w:r>
+        <w:rPr>
+          <w:rFonts w:ascii="Calibri" w:hAnsi="Calibri" w:cs="Calibri"/>
+          <w:color w:val="FF0000"/>
+          <w:sz w:val="22"/>
+          <w:szCs w:val="22"/>
+        </w:rPr>
+        <w:t>F_D = f_0 \</w:t>
+      </w:r>
+      <w:proofErr w:type="spellStart"/>
+      <w:r>
+        <w:rPr>
+          <w:rFonts w:ascii="Calibri" w:hAnsi="Calibri" w:cs="Calibri"/>
+          <w:color w:val="FF0000"/>
+          <w:sz w:val="22"/>
+          <w:szCs w:val="22"/>
+        </w:rPr>
+        <w:t>cdot</w:t>
+      </w:r>
+      <w:proofErr w:type="spellEnd"/>
+      <w:r>
+        <w:rPr>
+          <w:rFonts w:ascii="Calibri" w:hAnsi="Calibri" w:cs="Calibri"/>
+          <w:color w:val="FF0000"/>
+          <w:sz w:val="22"/>
+          <w:szCs w:val="22"/>
+        </w:rPr>
+        <w:t xml:space="preserve"> e^{-\sigma\sqrt{t</w:t>
+      </w:r>
+      <w:proofErr w:type="gramStart"/>
+      <w:r>
+        <w:rPr>
+          <w:rFonts w:ascii="Calibri" w:hAnsi="Calibri" w:cs="Calibri"/>
+          <w:color w:val="FF0000"/>
+          <w:sz w:val="22"/>
+          <w:szCs w:val="22"/>
+        </w:rPr>
+        <w:t>}}</w:t>
+      </w:r>
+      <w:r>
+        <w:rPr>
+          <w:rFonts w:ascii="Calibri" w:hAnsi="Calibri" w:cs="Calibri"/>
+          <w:color w:val="FF0000"/>
+          <w:sz w:val="22"/>
+          <w:szCs w:val="22"/>
+        </w:rPr>
+        <w:t>$</w:t>
+      </w:r>
+      <w:proofErr w:type="gramEnd"/>
+      <w:r>
+        <w:rPr>
+          <w:rFonts w:ascii="Calibri" w:hAnsi="Calibri" w:cs="Calibri"/>
+          <w:color w:val="FF0000"/>
+          <w:sz w:val="22"/>
+          <w:szCs w:val="22"/>
+        </w:rPr>
+        <w:t>$</w:t>
+      </w:r>
+    </w:p>
+    <w:p>
+      <w:pPr>
+        <w:ind w:left="1440"/>
         <w:textAlignment w:val="center"/>
         <w:rPr>
           <w:rFonts w:ascii="Calibri" w:hAnsi="Calibri" w:cs="Calibri"/>
@@ -2187,10 +2974,7 @@
     </w:p>
     <w:p>
       <w:pPr>
-        <w:numPr>
-          <w:ilvl w:val="1"/>
-          <w:numId w:val="4"/>
-        </w:numPr>
+        <w:ind w:left="1440"/>
         <w:textAlignment w:val="center"/>
         <w:rPr>
           <w:rFonts w:ascii="Calibri" w:hAnsi="Calibri" w:cs="Calibri"/>
@@ -2280,15 +3064,240 @@
           <w:sz w:val="22"/>
           <w:szCs w:val="22"/>
         </w:rPr>
-        <w:t>We assume that the Forward is fairly priced, thus we obtain</w:t>
-      </w:r>
-    </w:p>
-    <w:p>
-      <w:pPr>
-        <w:numPr>
-          <w:ilvl w:val="1"/>
-          <w:numId w:val="4"/>
-        </w:numPr>
+        <w:t xml:space="preserve">We assume that the Forward is </w:t>
+      </w:r>
+      <w:proofErr w:type="gramStart"/>
+      <w:r>
+        <w:rPr>
+          <w:rFonts w:ascii="Cambria Math" w:hAnsi="Cambria Math" w:cs="Calibri"/>
+          <w:color w:val="000000"/>
+          <w:sz w:val="22"/>
+          <w:szCs w:val="22"/>
+        </w:rPr>
+        <w:t>fairly priced</w:t>
+      </w:r>
+      <w:proofErr w:type="gramEnd"/>
+      <w:r>
+        <w:rPr>
+          <w:rFonts w:ascii="Cambria Math" w:hAnsi="Cambria Math" w:cs="Calibri"/>
+          <w:color w:val="000000"/>
+          <w:sz w:val="22"/>
+          <w:szCs w:val="22"/>
+        </w:rPr>
+        <w:t>, thus we obtain</w:t>
+      </w:r>
+    </w:p>
+    <w:p>
+      <w:pPr>
+        <w:ind w:left="1440"/>
+        <w:textAlignment w:val="center"/>
+        <w:rPr>
+          <w:rFonts w:ascii="Calibri" w:hAnsi="Calibri" w:cs="Calibri"/>
+          <w:color w:val="FF0000"/>
+          <w:sz w:val="22"/>
+          <w:szCs w:val="22"/>
+        </w:rPr>
+      </w:pPr>
+      <w:r>
+        <w:rPr>
+          <w:rFonts w:ascii="Calibri" w:hAnsi="Calibri" w:cs="Calibri"/>
+          <w:color w:val="FF0000"/>
+          <w:sz w:val="22"/>
+          <w:szCs w:val="22"/>
+        </w:rPr>
+        <w:t>$$</w:t>
+      </w:r>
+      <w:r>
+        <w:rPr>
+          <w:rFonts w:ascii="Calibri" w:hAnsi="Calibri" w:cs="Calibri"/>
+          <w:color w:val="FF0000"/>
+          <w:sz w:val="22"/>
+          <w:szCs w:val="22"/>
+        </w:rPr>
+        <w:t>F_U = S_0 \</w:t>
+      </w:r>
+      <w:proofErr w:type="spellStart"/>
+      <w:r>
+        <w:rPr>
+          <w:rFonts w:ascii="Calibri" w:hAnsi="Calibri" w:cs="Calibri"/>
+          <w:color w:val="FF0000"/>
+          <w:sz w:val="22"/>
+          <w:szCs w:val="22"/>
+        </w:rPr>
+        <w:t>cdot</w:t>
+      </w:r>
+      <w:proofErr w:type="spellEnd"/>
+      <w:r>
+        <w:rPr>
+          <w:rFonts w:ascii="Calibri" w:hAnsi="Calibri" w:cs="Calibri"/>
+          <w:color w:val="FF0000"/>
+          <w:sz w:val="22"/>
+          <w:szCs w:val="22"/>
+        </w:rPr>
+        <w:t xml:space="preserve"> e^{(r-</w:t>
+      </w:r>
+      <w:proofErr w:type="gramStart"/>
+      <w:r>
+        <w:rPr>
+          <w:rFonts w:ascii="Calibri" w:hAnsi="Calibri" w:cs="Calibri"/>
+          <w:color w:val="FF0000"/>
+          <w:sz w:val="22"/>
+          <w:szCs w:val="22"/>
+        </w:rPr>
+        <w:t>q)t</w:t>
+      </w:r>
+      <w:proofErr w:type="gramEnd"/>
+      <w:r>
+        <w:rPr>
+          <w:rFonts w:ascii="Calibri" w:hAnsi="Calibri" w:cs="Calibri"/>
+          <w:color w:val="FF0000"/>
+          <w:sz w:val="22"/>
+          <w:szCs w:val="22"/>
+        </w:rPr>
+        <w:t xml:space="preserve"> + \sigma\sqrt{t}} = S_0 \</w:t>
+      </w:r>
+      <w:proofErr w:type="spellStart"/>
+      <w:r>
+        <w:rPr>
+          <w:rFonts w:ascii="Calibri" w:hAnsi="Calibri" w:cs="Calibri"/>
+          <w:color w:val="FF0000"/>
+          <w:sz w:val="22"/>
+          <w:szCs w:val="22"/>
+        </w:rPr>
+        <w:t>cdot</w:t>
+      </w:r>
+      <w:proofErr w:type="spellEnd"/>
+      <w:r>
+        <w:rPr>
+          <w:rFonts w:ascii="Calibri" w:hAnsi="Calibri" w:cs="Calibri"/>
+          <w:color w:val="FF0000"/>
+          <w:sz w:val="22"/>
+          <w:szCs w:val="22"/>
+        </w:rPr>
+        <w:t xml:space="preserve"> d</w:t>
+      </w:r>
+      <w:r>
+        <w:rPr>
+          <w:rFonts w:ascii="Calibri" w:hAnsi="Calibri" w:cs="Calibri"/>
+          <w:color w:val="FF0000"/>
+          <w:sz w:val="22"/>
+          <w:szCs w:val="22"/>
+        </w:rPr>
+        <w:t>$$</w:t>
+      </w:r>
+    </w:p>
+    <w:p>
+      <w:pPr>
+        <w:ind w:left="1440"/>
+        <w:textAlignment w:val="center"/>
+        <w:rPr>
+          <w:rFonts w:ascii="Calibri" w:hAnsi="Calibri" w:cs="Calibri"/>
+          <w:color w:val="000000"/>
+          <w:sz w:val="22"/>
+          <w:szCs w:val="22"/>
+          <w:lang w:val=""/>
+        </w:rPr>
+      </w:pPr>
+      <w:r>
+        <w:rPr>
+          <w:rFonts w:ascii="Calibri" w:hAnsi="Calibri" w:cs="Calibri"/>
+          <w:color w:val="FF0000"/>
+          <w:sz w:val="22"/>
+          <w:szCs w:val="22"/>
+        </w:rPr>
+        <w:t>$$</w:t>
+      </w:r>
+      <w:r>
+        <w:rPr>
+          <w:rFonts w:ascii="Calibri" w:hAnsi="Calibri" w:cs="Calibri"/>
+          <w:color w:val="FF0000"/>
+          <w:sz w:val="22"/>
+          <w:szCs w:val="22"/>
+        </w:rPr>
+        <w:t>F_D = S_0 \</w:t>
+      </w:r>
+      <w:proofErr w:type="spellStart"/>
+      <w:r>
+        <w:rPr>
+          <w:rFonts w:ascii="Calibri" w:hAnsi="Calibri" w:cs="Calibri"/>
+          <w:color w:val="FF0000"/>
+          <w:sz w:val="22"/>
+          <w:szCs w:val="22"/>
+        </w:rPr>
+        <w:t>cdot</w:t>
+      </w:r>
+      <w:proofErr w:type="spellEnd"/>
+      <w:r>
+        <w:rPr>
+          <w:rFonts w:ascii="Calibri" w:hAnsi="Calibri" w:cs="Calibri"/>
+          <w:color w:val="FF0000"/>
+          <w:sz w:val="22"/>
+          <w:szCs w:val="22"/>
+        </w:rPr>
+        <w:t xml:space="preserve"> e^{(r-</w:t>
+      </w:r>
+      <w:proofErr w:type="gramStart"/>
+      <w:r>
+        <w:rPr>
+          <w:rFonts w:ascii="Calibri" w:hAnsi="Calibri" w:cs="Calibri"/>
+          <w:color w:val="FF0000"/>
+          <w:sz w:val="22"/>
+          <w:szCs w:val="22"/>
+        </w:rPr>
+        <w:t>q)</w:t>
+      </w:r>
+      <w:r>
+        <w:rPr>
+          <w:rFonts w:ascii="Calibri" w:hAnsi="Calibri" w:cs="Calibri"/>
+          <w:color w:val="FF0000"/>
+          <w:sz w:val="22"/>
+          <w:szCs w:val="22"/>
+        </w:rPr>
+        <w:t>t</w:t>
+      </w:r>
+      <w:proofErr w:type="gramEnd"/>
+      <w:r>
+        <w:rPr>
+          <w:rFonts w:ascii="Calibri" w:hAnsi="Calibri" w:cs="Calibri"/>
+          <w:color w:val="FF0000"/>
+          <w:sz w:val="22"/>
+          <w:szCs w:val="22"/>
+        </w:rPr>
+        <w:t xml:space="preserve"> - \sigma\sqrt{t}} = S_0 \</w:t>
+      </w:r>
+      <w:proofErr w:type="spellStart"/>
+      <w:r>
+        <w:rPr>
+          <w:rFonts w:ascii="Calibri" w:hAnsi="Calibri" w:cs="Calibri"/>
+          <w:color w:val="FF0000"/>
+          <w:sz w:val="22"/>
+          <w:szCs w:val="22"/>
+        </w:rPr>
+        <w:t>cdot</w:t>
+      </w:r>
+      <w:proofErr w:type="spellEnd"/>
+      <w:r>
+        <w:rPr>
+          <w:rFonts w:ascii="Calibri" w:hAnsi="Calibri" w:cs="Calibri"/>
+          <w:color w:val="FF0000"/>
+          <w:sz w:val="22"/>
+          <w:szCs w:val="22"/>
+        </w:rPr>
+        <w:t xml:space="preserve"> u</w:t>
+      </w:r>
+      <w:r>
+        <w:rPr>
+          <w:rFonts w:ascii="Calibri" w:hAnsi="Calibri" w:cs="Calibri"/>
+          <w:color w:val="FF0000"/>
+          <w:sz w:val="22"/>
+          <w:szCs w:val="22"/>
+        </w:rPr>
+        <w:t>$$</w:t>
+      </w:r>
+    </w:p>
+    <w:p>
+      <w:pPr>
+        <w:ind w:left="1440"/>
         <w:textAlignment w:val="center"/>
         <w:rPr>
           <w:rFonts w:ascii="Calibri" w:hAnsi="Calibri" w:cs="Calibri"/>
@@ -2359,10 +3368,7 @@
     </w:p>
     <w:p>
       <w:pPr>
-        <w:numPr>
-          <w:ilvl w:val="1"/>
-          <w:numId w:val="4"/>
-        </w:numPr>
+        <w:ind w:left="1440"/>
         <w:textAlignment w:val="center"/>
         <w:rPr>
           <w:rFonts w:ascii="Calibri" w:hAnsi="Calibri" w:cs="Calibri"/>
@@ -2465,6 +3471,7 @@
           <w:rFonts w:ascii="Calibri" w:hAnsi="Calibri" w:cs="Calibri"/>
           <w:color w:val="201F1E"/>
         </w:rPr>
+        <w:lastRenderedPageBreak/>
         <w:t>Replicating Portfolio Method</w:t>
       </w:r>
     </w:p>
@@ -2754,7 +3761,6 @@
           <w:sz w:val="22"/>
           <w:szCs w:val="22"/>
         </w:rPr>
-        <w:lastRenderedPageBreak/>
         <w:drawing>
           <wp:inline distT="0" distB="0" distL="0" distR="0" wp14:anchorId="79C0969B" wp14:editId="26DBC553">
             <wp:extent cx="4261485" cy="2157095"/>
@@ -2875,7 +3881,19 @@
           <w:sz w:val="22"/>
           <w:szCs w:val="22"/>
         </w:rPr>
-        <w:t>all dividends are reinvested</w:t>
+        <w:t xml:space="preserve">all dividends are </w:t>
+      </w:r>
+      <w:proofErr w:type="gramStart"/>
+      <w:r>
+        <w:rPr>
+          <w:rFonts w:ascii="Cambria" w:hAnsi="Cambria" w:cs="Calibri"/>
+          <w:b/>
+          <w:bCs/>
+          <w:color w:val="000000"/>
+          <w:sz w:val="22"/>
+          <w:szCs w:val="22"/>
+        </w:rPr>
+        <w:t>reinvested</w:t>
       </w:r>
       <w:r>
         <w:rPr>
@@ -2885,6 +3903,165 @@
           <w:szCs w:val="22"/>
         </w:rPr>
         <w:t>:</w:t>
+      </w:r>
+      <w:r>
+        <w:rPr>
+          <w:rFonts w:ascii="Cambria" w:hAnsi="Cambria" w:cs="Calibri"/>
+          <w:color w:val="000000"/>
+          <w:sz w:val="22"/>
+          <w:szCs w:val="22"/>
+        </w:rPr>
+        <w:t>\</w:t>
+      </w:r>
+      <w:proofErr w:type="gramEnd"/>
+    </w:p>
+    <w:p>
+      <w:pPr>
+        <w:pStyle w:val="NormalWeb"/>
+        <w:spacing w:before="0" w:beforeAutospacing="0" w:after="0" w:afterAutospacing="0"/>
+        <w:rPr>
+          <w:rFonts w:ascii="Calibri" w:hAnsi="Calibri" w:cs="Calibri"/>
+          <w:color w:val="FF0000"/>
+          <w:sz w:val="22"/>
+          <w:szCs w:val="22"/>
+        </w:rPr>
+      </w:pPr>
+      <w:r>
+        <w:rPr>
+          <w:rFonts w:ascii="Calibri" w:hAnsi="Calibri" w:cs="Calibri"/>
+          <w:color w:val="FF0000"/>
+          <w:sz w:val="22"/>
+          <w:szCs w:val="22"/>
+        </w:rPr>
+        <w:t>$$</w:t>
+      </w:r>
+      <w:r>
+        <w:rPr>
+          <w:rFonts w:ascii="Calibri" w:hAnsi="Calibri" w:cs="Calibri"/>
+          <w:color w:val="FF0000"/>
+          <w:sz w:val="22"/>
+          <w:szCs w:val="22"/>
+        </w:rPr>
+        <w:t>\Delta e^{qt} \</w:t>
+      </w:r>
+      <w:proofErr w:type="spellStart"/>
+      <w:r>
+        <w:rPr>
+          <w:rFonts w:ascii="Calibri" w:hAnsi="Calibri" w:cs="Calibri"/>
+          <w:color w:val="FF0000"/>
+          <w:sz w:val="22"/>
+          <w:szCs w:val="22"/>
+        </w:rPr>
+        <w:t>cdot</w:t>
+      </w:r>
+      <w:proofErr w:type="spellEnd"/>
+      <w:r>
+        <w:rPr>
+          <w:rFonts w:ascii="Calibri" w:hAnsi="Calibri" w:cs="Calibri"/>
+          <w:color w:val="FF0000"/>
+          <w:sz w:val="22"/>
+          <w:szCs w:val="22"/>
+        </w:rPr>
+        <w:t xml:space="preserve"> S_0 u + Be^{rt} = </w:t>
+      </w:r>
+      <w:proofErr w:type="spellStart"/>
+      <w:r>
+        <w:rPr>
+          <w:rFonts w:ascii="Calibri" w:hAnsi="Calibri" w:cs="Calibri"/>
+          <w:color w:val="FF0000"/>
+          <w:sz w:val="22"/>
+          <w:szCs w:val="22"/>
+        </w:rPr>
+        <w:t>V_u</w:t>
+      </w:r>
+      <w:proofErr w:type="spellEnd"/>
+      <w:r>
+        <w:rPr>
+          <w:rFonts w:ascii="Calibri" w:hAnsi="Calibri" w:cs="Calibri"/>
+          <w:color w:val="FF0000"/>
+          <w:sz w:val="22"/>
+          <w:szCs w:val="22"/>
+        </w:rPr>
+        <w:t xml:space="preserve"> </w:t>
+      </w:r>
+      <w:r>
+        <w:rPr>
+          <w:rFonts w:ascii="Calibri" w:hAnsi="Calibri" w:cs="Calibri"/>
+          <w:color w:val="FF0000"/>
+          <w:sz w:val="22"/>
+          <w:szCs w:val="22"/>
+        </w:rPr>
+        <w:t>$$</w:t>
+      </w:r>
+    </w:p>
+    <w:p>
+      <w:pPr>
+        <w:pStyle w:val="NormalWeb"/>
+        <w:spacing w:before="0" w:beforeAutospacing="0" w:after="0" w:afterAutospacing="0"/>
+        <w:rPr>
+          <w:rFonts w:ascii="Cambria" w:hAnsi="Cambria" w:cs="Calibri"/>
+          <w:color w:val="000000"/>
+          <w:sz w:val="22"/>
+          <w:szCs w:val="22"/>
+        </w:rPr>
+      </w:pPr>
+      <w:r>
+        <w:rPr>
+          <w:rFonts w:ascii="Calibri" w:hAnsi="Calibri" w:cs="Calibri"/>
+          <w:color w:val="FF0000"/>
+          <w:sz w:val="22"/>
+          <w:szCs w:val="22"/>
+        </w:rPr>
+        <w:t>$$</w:t>
+      </w:r>
+      <w:r>
+        <w:rPr>
+          <w:rFonts w:ascii="Calibri" w:hAnsi="Calibri" w:cs="Calibri"/>
+          <w:color w:val="FF0000"/>
+          <w:sz w:val="22"/>
+          <w:szCs w:val="22"/>
+        </w:rPr>
+        <w:t>\Delta e^{qt} \</w:t>
+      </w:r>
+      <w:proofErr w:type="spellStart"/>
+      <w:r>
+        <w:rPr>
+          <w:rFonts w:ascii="Calibri" w:hAnsi="Calibri" w:cs="Calibri"/>
+          <w:color w:val="FF0000"/>
+          <w:sz w:val="22"/>
+          <w:szCs w:val="22"/>
+        </w:rPr>
+        <w:t>cdot</w:t>
+      </w:r>
+      <w:proofErr w:type="spellEnd"/>
+      <w:r>
+        <w:rPr>
+          <w:rFonts w:ascii="Calibri" w:hAnsi="Calibri" w:cs="Calibri"/>
+          <w:color w:val="FF0000"/>
+          <w:sz w:val="22"/>
+          <w:szCs w:val="22"/>
+        </w:rPr>
+        <w:t xml:space="preserve"> S_0 d + Be&amp;{rt} = </w:t>
+      </w:r>
+      <w:proofErr w:type="spellStart"/>
+      <w:r>
+        <w:rPr>
+          <w:rFonts w:ascii="Calibri" w:hAnsi="Calibri" w:cs="Calibri"/>
+          <w:color w:val="FF0000"/>
+          <w:sz w:val="22"/>
+          <w:szCs w:val="22"/>
+        </w:rPr>
+        <w:t>V_d</w:t>
+      </w:r>
+      <w:proofErr w:type="spellEnd"/>
+      <w:r>
+        <w:rPr>
+          <w:rFonts w:ascii="Calibri" w:hAnsi="Calibri" w:cs="Calibri"/>
+          <w:color w:val="FF0000"/>
+          <w:sz w:val="22"/>
+          <w:szCs w:val="22"/>
+        </w:rPr>
+        <w:t>$$</w:t>
       </w:r>
     </w:p>
     <w:p>
@@ -3072,6 +4249,186 @@
         <w:pStyle w:val="NormalWeb"/>
         <w:spacing w:before="0" w:beforeAutospacing="0" w:after="0" w:afterAutospacing="0"/>
         <w:rPr>
+          <w:rFonts w:ascii="Calibri" w:hAnsi="Calibri" w:cs="Calibri"/>
+          <w:color w:val="FF0000"/>
+          <w:sz w:val="22"/>
+          <w:szCs w:val="22"/>
+        </w:rPr>
+      </w:pPr>
+      <w:r>
+        <w:rPr>
+          <w:rFonts w:ascii="Calibri" w:hAnsi="Calibri" w:cs="Calibri"/>
+          <w:color w:val="FF0000"/>
+          <w:sz w:val="22"/>
+          <w:szCs w:val="22"/>
+        </w:rPr>
+        <w:t>$$</w:t>
+      </w:r>
+      <w:r>
+        <w:rPr>
+          <w:rFonts w:ascii="Calibri" w:hAnsi="Calibri" w:cs="Calibri"/>
+          <w:color w:val="FF0000"/>
+          <w:sz w:val="22"/>
+          <w:szCs w:val="22"/>
+        </w:rPr>
+        <w:t>\Delta e^{qt} \</w:t>
+      </w:r>
+      <w:proofErr w:type="spellStart"/>
+      <w:r>
+        <w:rPr>
+          <w:rFonts w:ascii="Calibri" w:hAnsi="Calibri" w:cs="Calibri"/>
+          <w:color w:val="FF0000"/>
+          <w:sz w:val="22"/>
+          <w:szCs w:val="22"/>
+        </w:rPr>
+        <w:t>cdot</w:t>
+      </w:r>
+      <w:proofErr w:type="spellEnd"/>
+      <w:r>
+        <w:rPr>
+          <w:rFonts w:ascii="Calibri" w:hAnsi="Calibri" w:cs="Calibri"/>
+          <w:color w:val="FF0000"/>
+          <w:sz w:val="22"/>
+          <w:szCs w:val="22"/>
+        </w:rPr>
+        <w:t xml:space="preserve"> S_0 u – Be^{qt} \</w:t>
+      </w:r>
+      <w:proofErr w:type="spellStart"/>
+      <w:r>
+        <w:rPr>
+          <w:rFonts w:ascii="Calibri" w:hAnsi="Calibri" w:cs="Calibri"/>
+          <w:color w:val="FF0000"/>
+          <w:sz w:val="22"/>
+          <w:szCs w:val="22"/>
+        </w:rPr>
+        <w:t>cdot</w:t>
+      </w:r>
+      <w:proofErr w:type="spellEnd"/>
+      <w:r>
+        <w:rPr>
+          <w:rFonts w:ascii="Calibri" w:hAnsi="Calibri" w:cs="Calibri"/>
+          <w:color w:val="FF0000"/>
+          <w:sz w:val="22"/>
+          <w:szCs w:val="22"/>
+        </w:rPr>
+        <w:t xml:space="preserve"> S_0 d = </w:t>
+      </w:r>
+      <w:proofErr w:type="spellStart"/>
+      <w:r>
+        <w:rPr>
+          <w:rFonts w:ascii="Calibri" w:hAnsi="Calibri" w:cs="Calibri"/>
+          <w:color w:val="FF0000"/>
+          <w:sz w:val="22"/>
+          <w:szCs w:val="22"/>
+        </w:rPr>
+        <w:t>V_u</w:t>
+      </w:r>
+      <w:proofErr w:type="spellEnd"/>
+      <w:r>
+        <w:rPr>
+          <w:rFonts w:ascii="Calibri" w:hAnsi="Calibri" w:cs="Calibri"/>
+          <w:color w:val="FF0000"/>
+          <w:sz w:val="22"/>
+          <w:szCs w:val="22"/>
+        </w:rPr>
+        <w:t xml:space="preserve"> – </w:t>
+      </w:r>
+      <w:proofErr w:type="spellStart"/>
+      <w:r>
+        <w:rPr>
+          <w:rFonts w:ascii="Calibri" w:hAnsi="Calibri" w:cs="Calibri"/>
+          <w:color w:val="FF0000"/>
+          <w:sz w:val="22"/>
+          <w:szCs w:val="22"/>
+        </w:rPr>
+        <w:t>V_d</w:t>
+      </w:r>
+      <w:proofErr w:type="spellEnd"/>
+      <w:r>
+        <w:rPr>
+          <w:rFonts w:ascii="Calibri" w:hAnsi="Calibri" w:cs="Calibri"/>
+          <w:color w:val="FF0000"/>
+          <w:sz w:val="22"/>
+          <w:szCs w:val="22"/>
+        </w:rPr>
+        <w:t>$$</w:t>
+      </w:r>
+    </w:p>
+    <w:p>
+      <w:pPr>
+        <w:pStyle w:val="NormalWeb"/>
+        <w:spacing w:before="0" w:beforeAutospacing="0" w:after="0" w:afterAutospacing="0"/>
+        <w:rPr>
+          <w:rFonts w:ascii="Cambria" w:hAnsi="Cambria" w:cs="Calibri"/>
+          <w:color w:val="000000"/>
+          <w:sz w:val="22"/>
+          <w:szCs w:val="22"/>
+        </w:rPr>
+      </w:pPr>
+      <w:r>
+        <w:rPr>
+          <w:rFonts w:ascii="Calibri" w:hAnsi="Calibri" w:cs="Calibri"/>
+          <w:color w:val="FF0000"/>
+          <w:sz w:val="22"/>
+          <w:szCs w:val="22"/>
+        </w:rPr>
+        <w:t>$$</w:t>
+      </w:r>
+      <w:r>
+        <w:rPr>
+          <w:rFonts w:ascii="Calibri" w:hAnsi="Calibri" w:cs="Calibri"/>
+          <w:color w:val="FF0000"/>
+          <w:sz w:val="22"/>
+          <w:szCs w:val="22"/>
+        </w:rPr>
+        <w:t xml:space="preserve">\Delta e&amp;{qt}S_0(u-d) = </w:t>
+      </w:r>
+      <w:proofErr w:type="spellStart"/>
+      <w:r>
+        <w:rPr>
+          <w:rFonts w:ascii="Calibri" w:hAnsi="Calibri" w:cs="Calibri"/>
+          <w:color w:val="FF0000"/>
+          <w:sz w:val="22"/>
+          <w:szCs w:val="22"/>
+        </w:rPr>
+        <w:t>V_u</w:t>
+      </w:r>
+      <w:proofErr w:type="spellEnd"/>
+      <w:r>
+        <w:rPr>
+          <w:rFonts w:ascii="Calibri" w:hAnsi="Calibri" w:cs="Calibri"/>
+          <w:color w:val="FF0000"/>
+          <w:sz w:val="22"/>
+          <w:szCs w:val="22"/>
+        </w:rPr>
+        <w:t xml:space="preserve"> – </w:t>
+      </w:r>
+      <w:proofErr w:type="spellStart"/>
+      <w:r>
+        <w:rPr>
+          <w:rFonts w:ascii="Calibri" w:hAnsi="Calibri" w:cs="Calibri"/>
+          <w:color w:val="FF0000"/>
+          <w:sz w:val="22"/>
+          <w:szCs w:val="22"/>
+        </w:rPr>
+        <w:t>V_d</w:t>
+      </w:r>
+      <w:proofErr w:type="spellEnd"/>
+      <w:r>
+        <w:rPr>
+          <w:rFonts w:ascii="Calibri" w:hAnsi="Calibri" w:cs="Calibri"/>
+          <w:color w:val="FF0000"/>
+          <w:sz w:val="22"/>
+          <w:szCs w:val="22"/>
+        </w:rPr>
+        <w:t>$$</w:t>
+      </w:r>
+    </w:p>
+    <w:p>
+      <w:pPr>
+        <w:pStyle w:val="NormalWeb"/>
+        <w:spacing w:before="0" w:beforeAutospacing="0" w:after="0" w:afterAutospacing="0"/>
+        <w:rPr>
           <w:rFonts w:ascii="Cambria Math" w:hAnsi="Cambria Math" w:cs="Calibri"/>
           <w:sz w:val="22"/>
           <w:szCs w:val="22"/>
@@ -3323,6 +4680,737 @@
         <w:pStyle w:val="NormalWeb"/>
         <w:spacing w:before="0" w:beforeAutospacing="0" w:after="0" w:afterAutospacing="0"/>
         <w:rPr>
+          <w:rFonts w:ascii="Calibri" w:hAnsi="Calibri" w:cs="Calibri"/>
+          <w:color w:val="FF0000"/>
+          <w:sz w:val="22"/>
+          <w:szCs w:val="22"/>
+        </w:rPr>
+      </w:pPr>
+      <w:r>
+        <w:rPr>
+          <w:rFonts w:ascii="Calibri" w:hAnsi="Calibri" w:cs="Calibri"/>
+          <w:color w:val="FF0000"/>
+          <w:sz w:val="22"/>
+          <w:szCs w:val="22"/>
+        </w:rPr>
+        <w:t>$$</w:t>
+      </w:r>
+      <w:r>
+        <w:rPr>
+          <w:rFonts w:ascii="Calibri" w:hAnsi="Calibri" w:cs="Calibri"/>
+          <w:color w:val="FF0000"/>
+          <w:sz w:val="22"/>
+          <w:szCs w:val="22"/>
+        </w:rPr>
+        <w:t>e^{-qt} \</w:t>
+      </w:r>
+      <w:proofErr w:type="spellStart"/>
+      <w:r>
+        <w:rPr>
+          <w:rFonts w:ascii="Calibri" w:hAnsi="Calibri" w:cs="Calibri"/>
+          <w:color w:val="FF0000"/>
+          <w:sz w:val="22"/>
+          <w:szCs w:val="22"/>
+        </w:rPr>
+        <w:t>cdot</w:t>
+      </w:r>
+      <w:proofErr w:type="spellEnd"/>
+      <w:r>
+        <w:rPr>
+          <w:rFonts w:ascii="Calibri" w:hAnsi="Calibri" w:cs="Calibri"/>
+          <w:color w:val="FF0000"/>
+          <w:sz w:val="22"/>
+          <w:szCs w:val="22"/>
+        </w:rPr>
+        <w:t xml:space="preserve"> \</w:t>
+      </w:r>
+      <w:proofErr w:type="gramStart"/>
+      <w:r>
+        <w:rPr>
+          <w:rFonts w:ascii="Calibri" w:hAnsi="Calibri" w:cs="Calibri"/>
+          <w:color w:val="FF0000"/>
+          <w:sz w:val="22"/>
+          <w:szCs w:val="22"/>
+        </w:rPr>
+        <w:t>frac{</w:t>
+      </w:r>
+      <w:proofErr w:type="spellStart"/>
+      <w:proofErr w:type="gramEnd"/>
+      <w:r>
+        <w:rPr>
+          <w:rFonts w:ascii="Calibri" w:hAnsi="Calibri" w:cs="Calibri"/>
+          <w:color w:val="FF0000"/>
+          <w:sz w:val="22"/>
+          <w:szCs w:val="22"/>
+        </w:rPr>
+        <w:t>V_u</w:t>
+      </w:r>
+      <w:proofErr w:type="spellEnd"/>
+      <w:r>
+        <w:rPr>
+          <w:rFonts w:ascii="Calibri" w:hAnsi="Calibri" w:cs="Calibri"/>
+          <w:color w:val="FF0000"/>
+          <w:sz w:val="22"/>
+          <w:szCs w:val="22"/>
+        </w:rPr>
+        <w:t xml:space="preserve"> – </w:t>
+      </w:r>
+      <w:proofErr w:type="spellStart"/>
+      <w:r>
+        <w:rPr>
+          <w:rFonts w:ascii="Calibri" w:hAnsi="Calibri" w:cs="Calibri"/>
+          <w:color w:val="FF0000"/>
+          <w:sz w:val="22"/>
+          <w:szCs w:val="22"/>
+        </w:rPr>
+        <w:t>V_d</w:t>
+      </w:r>
+      <w:proofErr w:type="spellEnd"/>
+      <w:r>
+        <w:rPr>
+          <w:rFonts w:ascii="Calibri" w:hAnsi="Calibri" w:cs="Calibri"/>
+          <w:color w:val="FF0000"/>
+          <w:sz w:val="22"/>
+          <w:szCs w:val="22"/>
+        </w:rPr>
+        <w:t>}{S_0(u -d)} \</w:t>
+      </w:r>
+      <w:proofErr w:type="spellStart"/>
+      <w:r>
+        <w:rPr>
+          <w:rFonts w:ascii="Calibri" w:hAnsi="Calibri" w:cs="Calibri"/>
+          <w:color w:val="FF0000"/>
+          <w:sz w:val="22"/>
+          <w:szCs w:val="22"/>
+        </w:rPr>
+        <w:t>cdot</w:t>
+      </w:r>
+      <w:proofErr w:type="spellEnd"/>
+      <w:r>
+        <w:rPr>
+          <w:rFonts w:ascii="Calibri" w:hAnsi="Calibri" w:cs="Calibri"/>
+          <w:color w:val="FF0000"/>
+          <w:sz w:val="22"/>
+          <w:szCs w:val="22"/>
+        </w:rPr>
+        <w:t xml:space="preserve"> e</w:t>
+      </w:r>
+      <w:r>
+        <w:rPr>
+          <w:rFonts w:ascii="Calibri" w:hAnsi="Calibri" w:cs="Calibri"/>
+          <w:color w:val="FF0000"/>
+          <w:sz w:val="22"/>
+          <w:szCs w:val="22"/>
+        </w:rPr>
+        <w:t xml:space="preserve">^{\delta t}S_0 u + Be^{rt} = </w:t>
+      </w:r>
+      <w:proofErr w:type="spellStart"/>
+      <w:r>
+        <w:rPr>
+          <w:rFonts w:ascii="Calibri" w:hAnsi="Calibri" w:cs="Calibri"/>
+          <w:color w:val="FF0000"/>
+          <w:sz w:val="22"/>
+          <w:szCs w:val="22"/>
+        </w:rPr>
+        <w:t>V_u</w:t>
+      </w:r>
+      <w:proofErr w:type="spellEnd"/>
+      <w:r>
+        <w:rPr>
+          <w:rFonts w:ascii="Calibri" w:hAnsi="Calibri" w:cs="Calibri"/>
+          <w:color w:val="FF0000"/>
+          <w:sz w:val="22"/>
+          <w:szCs w:val="22"/>
+        </w:rPr>
+        <w:t>$$</w:t>
+      </w:r>
+    </w:p>
+    <w:p>
+      <w:pPr>
+        <w:pStyle w:val="NormalWeb"/>
+        <w:spacing w:before="0" w:beforeAutospacing="0" w:after="0" w:afterAutospacing="0"/>
+        <w:rPr>
+          <w:rFonts w:ascii="Calibri" w:hAnsi="Calibri" w:cs="Calibri"/>
+          <w:color w:val="FF0000"/>
+          <w:sz w:val="22"/>
+          <w:szCs w:val="22"/>
+        </w:rPr>
+      </w:pPr>
+      <w:r>
+        <w:rPr>
+          <w:rFonts w:ascii="Calibri" w:hAnsi="Calibri" w:cs="Calibri"/>
+          <w:color w:val="FF0000"/>
+          <w:sz w:val="22"/>
+          <w:szCs w:val="22"/>
+        </w:rPr>
+        <w:t>$$</w:t>
+      </w:r>
+      <w:r>
+        <w:rPr>
+          <w:rFonts w:ascii="Calibri" w:hAnsi="Calibri" w:cs="Calibri"/>
+          <w:color w:val="FF0000"/>
+          <w:sz w:val="22"/>
+          <w:szCs w:val="22"/>
+        </w:rPr>
+        <w:t>\</w:t>
+      </w:r>
+      <w:proofErr w:type="gramStart"/>
+      <w:r>
+        <w:rPr>
+          <w:rFonts w:ascii="Calibri" w:hAnsi="Calibri" w:cs="Calibri"/>
+          <w:color w:val="FF0000"/>
+          <w:sz w:val="22"/>
+          <w:szCs w:val="22"/>
+        </w:rPr>
+        <w:t>frac{</w:t>
+      </w:r>
+      <w:proofErr w:type="spellStart"/>
+      <w:proofErr w:type="gramEnd"/>
+      <w:r>
+        <w:rPr>
+          <w:rFonts w:ascii="Calibri" w:hAnsi="Calibri" w:cs="Calibri"/>
+          <w:color w:val="FF0000"/>
+          <w:sz w:val="22"/>
+          <w:szCs w:val="22"/>
+        </w:rPr>
+        <w:t>V_u</w:t>
+      </w:r>
+      <w:proofErr w:type="spellEnd"/>
+      <w:r>
+        <w:rPr>
+          <w:rFonts w:ascii="Calibri" w:hAnsi="Calibri" w:cs="Calibri"/>
+          <w:color w:val="FF0000"/>
+          <w:sz w:val="22"/>
+          <w:szCs w:val="22"/>
+        </w:rPr>
+        <w:t xml:space="preserve"> – </w:t>
+      </w:r>
+      <w:proofErr w:type="spellStart"/>
+      <w:r>
+        <w:rPr>
+          <w:rFonts w:ascii="Calibri" w:hAnsi="Calibri" w:cs="Calibri"/>
+          <w:color w:val="FF0000"/>
+          <w:sz w:val="22"/>
+          <w:szCs w:val="22"/>
+        </w:rPr>
+        <w:t>V_d</w:t>
+      </w:r>
+      <w:proofErr w:type="spellEnd"/>
+      <w:r>
+        <w:rPr>
+          <w:rFonts w:ascii="Calibri" w:hAnsi="Calibri" w:cs="Calibri"/>
+          <w:color w:val="FF0000"/>
+          <w:sz w:val="22"/>
+          <w:szCs w:val="22"/>
+        </w:rPr>
+        <w:t>}{u - d} \</w:t>
+      </w:r>
+      <w:proofErr w:type="spellStart"/>
+      <w:r>
+        <w:rPr>
+          <w:rFonts w:ascii="Calibri" w:hAnsi="Calibri" w:cs="Calibri"/>
+          <w:color w:val="FF0000"/>
+          <w:sz w:val="22"/>
+          <w:szCs w:val="22"/>
+        </w:rPr>
+        <w:t>cdot</w:t>
+      </w:r>
+      <w:proofErr w:type="spellEnd"/>
+      <w:r>
+        <w:rPr>
+          <w:rFonts w:ascii="Calibri" w:hAnsi="Calibri" w:cs="Calibri"/>
+          <w:color w:val="FF0000"/>
+          <w:sz w:val="22"/>
+          <w:szCs w:val="22"/>
+        </w:rPr>
+        <w:t xml:space="preserve"> u + Be^{rt} = </w:t>
+      </w:r>
+      <w:proofErr w:type="spellStart"/>
+      <w:r>
+        <w:rPr>
+          <w:rFonts w:ascii="Calibri" w:hAnsi="Calibri" w:cs="Calibri"/>
+          <w:color w:val="FF0000"/>
+          <w:sz w:val="22"/>
+          <w:szCs w:val="22"/>
+        </w:rPr>
+        <w:t>V_u</w:t>
+      </w:r>
+      <w:proofErr w:type="spellEnd"/>
+      <w:r>
+        <w:rPr>
+          <w:rFonts w:ascii="Calibri" w:hAnsi="Calibri" w:cs="Calibri"/>
+          <w:color w:val="FF0000"/>
+          <w:sz w:val="22"/>
+          <w:szCs w:val="22"/>
+        </w:rPr>
+        <w:t>$$</w:t>
+      </w:r>
+    </w:p>
+    <w:p>
+      <w:pPr>
+        <w:pStyle w:val="NormalWeb"/>
+        <w:spacing w:before="0" w:beforeAutospacing="0" w:after="0" w:afterAutospacing="0"/>
+        <w:rPr>
+          <w:rFonts w:ascii="Calibri" w:hAnsi="Calibri" w:cs="Calibri"/>
+          <w:color w:val="FF0000"/>
+          <w:sz w:val="22"/>
+          <w:szCs w:val="22"/>
+        </w:rPr>
+      </w:pPr>
+      <w:r>
+        <w:rPr>
+          <w:rFonts w:ascii="Calibri" w:hAnsi="Calibri" w:cs="Calibri"/>
+          <w:color w:val="FF0000"/>
+          <w:sz w:val="22"/>
+          <w:szCs w:val="22"/>
+        </w:rPr>
+        <w:t>$$</w:t>
+      </w:r>
+      <w:r>
+        <w:rPr>
+          <w:rFonts w:ascii="Calibri" w:hAnsi="Calibri" w:cs="Calibri"/>
+          <w:color w:val="FF0000"/>
+          <w:sz w:val="22"/>
+          <w:szCs w:val="22"/>
+        </w:rPr>
+        <w:t xml:space="preserve">Be^{rt} = </w:t>
+      </w:r>
+      <w:proofErr w:type="spellStart"/>
+      <w:r>
+        <w:rPr>
+          <w:rFonts w:ascii="Calibri" w:hAnsi="Calibri" w:cs="Calibri"/>
+          <w:color w:val="FF0000"/>
+          <w:sz w:val="22"/>
+          <w:szCs w:val="22"/>
+        </w:rPr>
+        <w:t>V_u</w:t>
+      </w:r>
+      <w:proofErr w:type="spellEnd"/>
+      <w:r>
+        <w:rPr>
+          <w:rFonts w:ascii="Calibri" w:hAnsi="Calibri" w:cs="Calibri"/>
+          <w:color w:val="FF0000"/>
+          <w:sz w:val="22"/>
+          <w:szCs w:val="22"/>
+        </w:rPr>
+        <w:t xml:space="preserve"> – u \</w:t>
+      </w:r>
+      <w:proofErr w:type="spellStart"/>
+      <w:r>
+        <w:rPr>
+          <w:rFonts w:ascii="Calibri" w:hAnsi="Calibri" w:cs="Calibri"/>
+          <w:color w:val="FF0000"/>
+          <w:sz w:val="22"/>
+          <w:szCs w:val="22"/>
+        </w:rPr>
+        <w:t>cdot</w:t>
+      </w:r>
+      <w:proofErr w:type="spellEnd"/>
+      <w:r>
+        <w:rPr>
+          <w:rFonts w:ascii="Calibri" w:hAnsi="Calibri" w:cs="Calibri"/>
+          <w:color w:val="FF0000"/>
+          <w:sz w:val="22"/>
+          <w:szCs w:val="22"/>
+        </w:rPr>
+        <w:t xml:space="preserve"> \</w:t>
+      </w:r>
+      <w:proofErr w:type="gramStart"/>
+      <w:r>
+        <w:rPr>
+          <w:rFonts w:ascii="Calibri" w:hAnsi="Calibri" w:cs="Calibri"/>
+          <w:color w:val="FF0000"/>
+          <w:sz w:val="22"/>
+          <w:szCs w:val="22"/>
+        </w:rPr>
+        <w:t>frac{</w:t>
+      </w:r>
+      <w:proofErr w:type="spellStart"/>
+      <w:proofErr w:type="gramEnd"/>
+      <w:r>
+        <w:rPr>
+          <w:rFonts w:ascii="Calibri" w:hAnsi="Calibri" w:cs="Calibri"/>
+          <w:color w:val="FF0000"/>
+          <w:sz w:val="22"/>
+          <w:szCs w:val="22"/>
+        </w:rPr>
+        <w:t>V_u</w:t>
+      </w:r>
+      <w:proofErr w:type="spellEnd"/>
+      <w:r>
+        <w:rPr>
+          <w:rFonts w:ascii="Calibri" w:hAnsi="Calibri" w:cs="Calibri"/>
+          <w:color w:val="FF0000"/>
+          <w:sz w:val="22"/>
+          <w:szCs w:val="22"/>
+        </w:rPr>
+        <w:t xml:space="preserve"> – </w:t>
+      </w:r>
+      <w:proofErr w:type="spellStart"/>
+      <w:r>
+        <w:rPr>
+          <w:rFonts w:ascii="Calibri" w:hAnsi="Calibri" w:cs="Calibri"/>
+          <w:color w:val="FF0000"/>
+          <w:sz w:val="22"/>
+          <w:szCs w:val="22"/>
+        </w:rPr>
+        <w:t>V_d</w:t>
+      </w:r>
+      <w:proofErr w:type="spellEnd"/>
+      <w:r>
+        <w:rPr>
+          <w:rFonts w:ascii="Calibri" w:hAnsi="Calibri" w:cs="Calibri"/>
+          <w:color w:val="FF0000"/>
+          <w:sz w:val="22"/>
+          <w:szCs w:val="22"/>
+        </w:rPr>
+        <w:t>}{u - d}</w:t>
+      </w:r>
+      <w:r>
+        <w:rPr>
+          <w:rFonts w:ascii="Calibri" w:hAnsi="Calibri" w:cs="Calibri"/>
+          <w:color w:val="FF0000"/>
+          <w:sz w:val="22"/>
+          <w:szCs w:val="22"/>
+        </w:rPr>
+        <w:t>$$</w:t>
+      </w:r>
+    </w:p>
+    <w:p>
+      <w:pPr>
+        <w:pStyle w:val="NormalWeb"/>
+        <w:spacing w:before="0" w:beforeAutospacing="0" w:after="0" w:afterAutospacing="0"/>
+        <w:rPr>
+          <w:rFonts w:ascii="Calibri" w:hAnsi="Calibri" w:cs="Calibri"/>
+          <w:color w:val="FF0000"/>
+          <w:sz w:val="22"/>
+          <w:szCs w:val="22"/>
+        </w:rPr>
+      </w:pPr>
+      <w:r>
+        <w:rPr>
+          <w:rFonts w:ascii="Calibri" w:hAnsi="Calibri" w:cs="Calibri"/>
+          <w:color w:val="FF0000"/>
+          <w:sz w:val="22"/>
+          <w:szCs w:val="22"/>
+        </w:rPr>
+        <w:t>$$</w:t>
+      </w:r>
+      <w:r>
+        <w:rPr>
+          <w:rFonts w:ascii="Calibri" w:hAnsi="Calibri" w:cs="Calibri"/>
+          <w:color w:val="FF0000"/>
+          <w:sz w:val="22"/>
+          <w:szCs w:val="22"/>
+        </w:rPr>
+        <w:t>Be^{rt} = \</w:t>
+      </w:r>
+      <w:proofErr w:type="gramStart"/>
+      <w:r>
+        <w:rPr>
+          <w:rFonts w:ascii="Calibri" w:hAnsi="Calibri" w:cs="Calibri"/>
+          <w:color w:val="FF0000"/>
+          <w:sz w:val="22"/>
+          <w:szCs w:val="22"/>
+        </w:rPr>
+        <w:t>frac{</w:t>
+      </w:r>
+      <w:proofErr w:type="spellStart"/>
+      <w:proofErr w:type="gramEnd"/>
+      <w:r>
+        <w:rPr>
+          <w:rFonts w:ascii="Calibri" w:hAnsi="Calibri" w:cs="Calibri"/>
+          <w:color w:val="FF0000"/>
+          <w:sz w:val="22"/>
+          <w:szCs w:val="22"/>
+        </w:rPr>
+        <w:t>uV_u</w:t>
+      </w:r>
+      <w:proofErr w:type="spellEnd"/>
+      <w:r>
+        <w:rPr>
+          <w:rFonts w:ascii="Calibri" w:hAnsi="Calibri" w:cs="Calibri"/>
+          <w:color w:val="FF0000"/>
+          <w:sz w:val="22"/>
+          <w:szCs w:val="22"/>
+        </w:rPr>
+        <w:t xml:space="preserve"> – </w:t>
+      </w:r>
+      <w:proofErr w:type="spellStart"/>
+      <w:r>
+        <w:rPr>
+          <w:rFonts w:ascii="Calibri" w:hAnsi="Calibri" w:cs="Calibri"/>
+          <w:color w:val="FF0000"/>
+          <w:sz w:val="22"/>
+          <w:szCs w:val="22"/>
+        </w:rPr>
+        <w:t>dV_u</w:t>
+      </w:r>
+      <w:proofErr w:type="spellEnd"/>
+      <w:r>
+        <w:rPr>
+          <w:rFonts w:ascii="Calibri" w:hAnsi="Calibri" w:cs="Calibri"/>
+          <w:color w:val="FF0000"/>
+          <w:sz w:val="22"/>
+          <w:szCs w:val="22"/>
+        </w:rPr>
+        <w:t xml:space="preserve"> – </w:t>
+      </w:r>
+      <w:proofErr w:type="spellStart"/>
+      <w:r>
+        <w:rPr>
+          <w:rFonts w:ascii="Calibri" w:hAnsi="Calibri" w:cs="Calibri"/>
+          <w:color w:val="FF0000"/>
+          <w:sz w:val="22"/>
+          <w:szCs w:val="22"/>
+        </w:rPr>
+        <w:t>uV_u</w:t>
+      </w:r>
+      <w:proofErr w:type="spellEnd"/>
+      <w:r>
+        <w:rPr>
+          <w:rFonts w:ascii="Calibri" w:hAnsi="Calibri" w:cs="Calibri"/>
+          <w:color w:val="FF0000"/>
+          <w:sz w:val="22"/>
+          <w:szCs w:val="22"/>
+        </w:rPr>
+        <w:t xml:space="preserve"> + </w:t>
+      </w:r>
+      <w:proofErr w:type="spellStart"/>
+      <w:r>
+        <w:rPr>
+          <w:rFonts w:ascii="Calibri" w:hAnsi="Calibri" w:cs="Calibri"/>
+          <w:color w:val="FF0000"/>
+          <w:sz w:val="22"/>
+          <w:szCs w:val="22"/>
+        </w:rPr>
+        <w:t>uV_d</w:t>
+      </w:r>
+      <w:proofErr w:type="spellEnd"/>
+      <w:r>
+        <w:rPr>
+          <w:rFonts w:ascii="Calibri" w:hAnsi="Calibri" w:cs="Calibri"/>
+          <w:color w:val="FF0000"/>
+          <w:sz w:val="22"/>
+          <w:szCs w:val="22"/>
+        </w:rPr>
+        <w:t>}{u - d}</w:t>
+      </w:r>
+      <w:r>
+        <w:rPr>
+          <w:rFonts w:ascii="Calibri" w:hAnsi="Calibri" w:cs="Calibri"/>
+          <w:color w:val="FF0000"/>
+          <w:sz w:val="22"/>
+          <w:szCs w:val="22"/>
+        </w:rPr>
+        <w:t>$$</w:t>
+      </w:r>
+    </w:p>
+    <w:p>
+      <w:pPr>
+        <w:pStyle w:val="NormalWeb"/>
+        <w:spacing w:before="0" w:beforeAutospacing="0" w:after="0" w:afterAutospacing="0"/>
+        <w:rPr>
+          <w:rFonts w:ascii="Calibri" w:hAnsi="Calibri" w:cs="Calibri"/>
+          <w:color w:val="FF0000"/>
+          <w:sz w:val="22"/>
+          <w:szCs w:val="22"/>
+        </w:rPr>
+      </w:pPr>
+      <w:r>
+        <w:rPr>
+          <w:rFonts w:ascii="Calibri" w:hAnsi="Calibri" w:cs="Calibri"/>
+          <w:color w:val="FF0000"/>
+          <w:sz w:val="22"/>
+          <w:szCs w:val="22"/>
+        </w:rPr>
+        <w:t>$$</w:t>
+      </w:r>
+      <w:r>
+        <w:rPr>
+          <w:rFonts w:ascii="Calibri" w:hAnsi="Calibri" w:cs="Calibri"/>
+          <w:color w:val="FF0000"/>
+          <w:sz w:val="22"/>
+          <w:szCs w:val="22"/>
+        </w:rPr>
+        <w:t>Be^{rt} = \</w:t>
+      </w:r>
+      <w:proofErr w:type="gramStart"/>
+      <w:r>
+        <w:rPr>
+          <w:rFonts w:ascii="Calibri" w:hAnsi="Calibri" w:cs="Calibri"/>
+          <w:color w:val="FF0000"/>
+          <w:sz w:val="22"/>
+          <w:szCs w:val="22"/>
+        </w:rPr>
+        <w:t>frac{</w:t>
+      </w:r>
+      <w:proofErr w:type="spellStart"/>
+      <w:proofErr w:type="gramEnd"/>
+      <w:r>
+        <w:rPr>
+          <w:rFonts w:ascii="Calibri" w:hAnsi="Calibri" w:cs="Calibri"/>
+          <w:color w:val="FF0000"/>
+          <w:sz w:val="22"/>
+          <w:szCs w:val="22"/>
+        </w:rPr>
+        <w:t>uV_d</w:t>
+      </w:r>
+      <w:proofErr w:type="spellEnd"/>
+      <w:r>
+        <w:rPr>
+          <w:rFonts w:ascii="Calibri" w:hAnsi="Calibri" w:cs="Calibri"/>
+          <w:color w:val="FF0000"/>
+          <w:sz w:val="22"/>
+          <w:szCs w:val="22"/>
+        </w:rPr>
+        <w:t xml:space="preserve"> – </w:t>
+      </w:r>
+      <w:proofErr w:type="spellStart"/>
+      <w:r>
+        <w:rPr>
+          <w:rFonts w:ascii="Calibri" w:hAnsi="Calibri" w:cs="Calibri"/>
+          <w:color w:val="FF0000"/>
+          <w:sz w:val="22"/>
+          <w:szCs w:val="22"/>
+        </w:rPr>
+        <w:t>dV_u</w:t>
+      </w:r>
+      <w:proofErr w:type="spellEnd"/>
+      <w:r>
+        <w:rPr>
+          <w:rFonts w:ascii="Calibri" w:hAnsi="Calibri" w:cs="Calibri"/>
+          <w:color w:val="FF0000"/>
+          <w:sz w:val="22"/>
+          <w:szCs w:val="22"/>
+        </w:rPr>
+        <w:t>}{u - d}</w:t>
+      </w:r>
+      <w:r>
+        <w:rPr>
+          <w:rFonts w:ascii="Calibri" w:hAnsi="Calibri" w:cs="Calibri"/>
+          <w:color w:val="FF0000"/>
+          <w:sz w:val="22"/>
+          <w:szCs w:val="22"/>
+        </w:rPr>
+        <w:t>$$</w:t>
+      </w:r>
+    </w:p>
+    <w:p>
+      <w:pPr>
+        <w:pStyle w:val="NormalWeb"/>
+        <w:spacing w:before="0" w:beforeAutospacing="0" w:after="0" w:afterAutospacing="0"/>
+        <w:rPr>
+          <w:rFonts w:ascii="Cambria" w:hAnsi="Cambria" w:cs="Calibri"/>
+          <w:color w:val="000000"/>
+          <w:sz w:val="22"/>
+          <w:szCs w:val="22"/>
+        </w:rPr>
+      </w:pPr>
+      <w:r>
+        <w:rPr>
+          <w:rFonts w:ascii="Calibri" w:hAnsi="Calibri" w:cs="Calibri"/>
+          <w:color w:val="FF0000"/>
+          <w:sz w:val="22"/>
+          <w:szCs w:val="22"/>
+        </w:rPr>
+        <w:t>$$</w:t>
+      </w:r>
+      <w:r>
+        <w:rPr>
+          <w:rFonts w:ascii="Calibri" w:hAnsi="Calibri" w:cs="Calibri"/>
+          <w:color w:val="FF0000"/>
+          <w:sz w:val="22"/>
+          <w:szCs w:val="22"/>
+        </w:rPr>
+        <w:t>B = e^{rt} \</w:t>
+      </w:r>
+      <w:proofErr w:type="spellStart"/>
+      <w:r>
+        <w:rPr>
+          <w:rFonts w:ascii="Calibri" w:hAnsi="Calibri" w:cs="Calibri"/>
+          <w:color w:val="FF0000"/>
+          <w:sz w:val="22"/>
+          <w:szCs w:val="22"/>
+        </w:rPr>
+        <w:t>cdot</w:t>
+      </w:r>
+      <w:proofErr w:type="spellEnd"/>
+      <w:r>
+        <w:rPr>
+          <w:rFonts w:ascii="Calibri" w:hAnsi="Calibri" w:cs="Calibri"/>
+          <w:color w:val="FF0000"/>
+          <w:sz w:val="22"/>
+          <w:szCs w:val="22"/>
+        </w:rPr>
+        <w:t xml:space="preserve"> \</w:t>
+      </w:r>
+      <w:proofErr w:type="gramStart"/>
+      <w:r>
+        <w:rPr>
+          <w:rFonts w:ascii="Calibri" w:hAnsi="Calibri" w:cs="Calibri"/>
+          <w:color w:val="FF0000"/>
+          <w:sz w:val="22"/>
+          <w:szCs w:val="22"/>
+        </w:rPr>
+        <w:t>frac{</w:t>
+      </w:r>
+      <w:proofErr w:type="spellStart"/>
+      <w:proofErr w:type="gramEnd"/>
+      <w:r>
+        <w:rPr>
+          <w:rFonts w:ascii="Calibri" w:hAnsi="Calibri" w:cs="Calibri"/>
+          <w:color w:val="FF0000"/>
+          <w:sz w:val="22"/>
+          <w:szCs w:val="22"/>
+        </w:rPr>
+        <w:t>uV_d</w:t>
+      </w:r>
+      <w:proofErr w:type="spellEnd"/>
+      <w:r>
+        <w:rPr>
+          <w:rFonts w:ascii="Calibri" w:hAnsi="Calibri" w:cs="Calibri"/>
+          <w:color w:val="FF0000"/>
+          <w:sz w:val="22"/>
+          <w:szCs w:val="22"/>
+        </w:rPr>
+        <w:t xml:space="preserve"> – </w:t>
+      </w:r>
+      <w:proofErr w:type="spellStart"/>
+      <w:r>
+        <w:rPr>
+          <w:rFonts w:ascii="Calibri" w:hAnsi="Calibri" w:cs="Calibri"/>
+          <w:color w:val="FF0000"/>
+          <w:sz w:val="22"/>
+          <w:szCs w:val="22"/>
+        </w:rPr>
+        <w:t>dV_u</w:t>
+      </w:r>
+      <w:proofErr w:type="spellEnd"/>
+      <w:r>
+        <w:rPr>
+          <w:rFonts w:ascii="Calibri" w:hAnsi="Calibri" w:cs="Calibri"/>
+          <w:color w:val="FF0000"/>
+          <w:sz w:val="22"/>
+          <w:szCs w:val="22"/>
+        </w:rPr>
+        <w:t>}{u - d}</w:t>
+      </w:r>
+      <w:r>
+        <w:rPr>
+          <w:rFonts w:ascii="Calibri" w:hAnsi="Calibri" w:cs="Calibri"/>
+          <w:color w:val="FF0000"/>
+          <w:sz w:val="22"/>
+          <w:szCs w:val="22"/>
+        </w:rPr>
+        <w:t>$$</w:t>
+      </w:r>
+    </w:p>
+    <w:p>
+      <w:pPr>
+        <w:pStyle w:val="NormalWeb"/>
+        <w:spacing w:before="0" w:beforeAutospacing="0" w:after="0" w:afterAutospacing="0"/>
+        <w:rPr>
           <w:rFonts w:ascii="Cambria Math" w:hAnsi="Cambria Math" w:cs="Calibri"/>
           <w:sz w:val="22"/>
           <w:szCs w:val="22"/>
@@ -3337,6 +5425,7 @@
           <w:szCs w:val="22"/>
           <w:lang w:val=""/>
         </w:rPr>
+        <w:lastRenderedPageBreak/>
         <w:drawing>
           <wp:inline distT="0" distB="0" distL="0" distR="0" wp14:anchorId="6E818FFB" wp14:editId="2246E87C">
             <wp:extent cx="3581400" cy="439420"/>
@@ -3759,30 +5848,91 @@
         <w:spacing w:before="0" w:beforeAutospacing="0" w:after="0" w:afterAutospacing="0"/>
         <w:rPr>
           <w:rFonts w:ascii="Cambria" w:hAnsi="Cambria" w:cs="Calibri"/>
-          <w:color w:val="000000"/>
-          <w:sz w:val="22"/>
-          <w:szCs w:val="22"/>
-        </w:rPr>
-      </w:pPr>
-      <w:r>
-        <w:rPr>
-          <w:rFonts w:ascii="Cambria" w:hAnsi="Cambria" w:cs="Calibri"/>
-          <w:color w:val="000000"/>
-          <w:sz w:val="22"/>
-          <w:szCs w:val="22"/>
-        </w:rPr>
-        <w:t xml:space="preserve">Note that the Price of the Option is also known as the </w:t>
-      </w:r>
-      <w:r>
-        <w:rPr>
-          <w:rFonts w:ascii="Cambria" w:hAnsi="Cambria" w:cs="Calibri"/>
           <w:b/>
           <w:bCs/>
           <w:color w:val="000000"/>
           <w:sz w:val="22"/>
           <w:szCs w:val="22"/>
         </w:rPr>
+      </w:pPr>
+      <w:r>
+        <w:rPr>
+          <w:rFonts w:ascii="Cambria" w:hAnsi="Cambria" w:cs="Calibri"/>
+          <w:color w:val="000000"/>
+          <w:sz w:val="22"/>
+          <w:szCs w:val="22"/>
+        </w:rPr>
+        <w:t xml:space="preserve">Note that the Price of the Option is also known as the </w:t>
+      </w:r>
+      <w:r>
+        <w:rPr>
+          <w:rFonts w:ascii="Cambria" w:hAnsi="Cambria" w:cs="Calibri"/>
+          <w:b/>
+          <w:bCs/>
+          <w:color w:val="000000"/>
+          <w:sz w:val="22"/>
+          <w:szCs w:val="22"/>
+        </w:rPr>
         <w:t>Value of the Option,</w:t>
+      </w:r>
+    </w:p>
+    <w:p>
+      <w:pPr>
+        <w:pStyle w:val="NormalWeb"/>
+        <w:spacing w:before="0" w:beforeAutospacing="0" w:after="0" w:afterAutospacing="0"/>
+        <w:rPr>
+          <w:rFonts w:ascii="Cambria" w:hAnsi="Cambria" w:cs="Calibri"/>
+          <w:color w:val="000000"/>
+          <w:sz w:val="22"/>
+          <w:szCs w:val="22"/>
+        </w:rPr>
+      </w:pPr>
+      <w:r>
+        <w:rPr>
+          <w:rFonts w:ascii="Calibri" w:hAnsi="Calibri" w:cs="Calibri"/>
+          <w:color w:val="FF0000"/>
+          <w:sz w:val="22"/>
+          <w:szCs w:val="22"/>
+        </w:rPr>
+        <w:t>$$</w:t>
+      </w:r>
+      <w:r>
+        <w:rPr>
+          <w:rFonts w:ascii="Calibri" w:hAnsi="Calibri" w:cs="Calibri"/>
+          <w:color w:val="FF0000"/>
+          <w:sz w:val="22"/>
+          <w:szCs w:val="22"/>
+        </w:rPr>
+        <w:t>\therefore V_0 = \Delta \</w:t>
+      </w:r>
+      <w:proofErr w:type="spellStart"/>
+      <w:r>
+        <w:rPr>
+          <w:rFonts w:ascii="Calibri" w:hAnsi="Calibri" w:cs="Calibri"/>
+          <w:color w:val="FF0000"/>
+          <w:sz w:val="22"/>
+          <w:szCs w:val="22"/>
+        </w:rPr>
+        <w:t>cdot</w:t>
+      </w:r>
+      <w:proofErr w:type="spellEnd"/>
+      <w:r>
+        <w:rPr>
+          <w:rFonts w:ascii="Calibri" w:hAnsi="Calibri" w:cs="Calibri"/>
+          <w:color w:val="FF0000"/>
+          <w:sz w:val="22"/>
+          <w:szCs w:val="22"/>
+        </w:rPr>
+        <w:t xml:space="preserve"> S_0 + B</w:t>
+      </w:r>
+      <w:r>
+        <w:rPr>
+          <w:rFonts w:ascii="Calibri" w:hAnsi="Calibri" w:cs="Calibri"/>
+          <w:color w:val="FF0000"/>
+          <w:sz w:val="22"/>
+          <w:szCs w:val="22"/>
+        </w:rPr>
+        <w:t>$$</w:t>
       </w:r>
     </w:p>
     <w:p>
@@ -3892,7 +6042,6 @@
           <w:sz w:val="22"/>
           <w:szCs w:val="22"/>
         </w:rPr>
-        <w:lastRenderedPageBreak/>
         <w:drawing>
           <wp:inline distT="0" distB="0" distL="0" distR="0" wp14:anchorId="268BF26D" wp14:editId="10E65E66">
             <wp:extent cx="4636770" cy="1184275"/>
@@ -4302,6 +6451,441 @@
         <w:pStyle w:val="NormalWeb"/>
         <w:spacing w:before="0" w:beforeAutospacing="0" w:after="0" w:afterAutospacing="0"/>
         <w:rPr>
+          <w:rFonts w:ascii="Calibri" w:hAnsi="Calibri" w:cs="Calibri"/>
+          <w:color w:val="FF0000"/>
+          <w:sz w:val="22"/>
+          <w:szCs w:val="22"/>
+        </w:rPr>
+      </w:pPr>
+      <w:r>
+        <w:rPr>
+          <w:rFonts w:ascii="Calibri" w:hAnsi="Calibri" w:cs="Calibri"/>
+          <w:color w:val="FF0000"/>
+          <w:sz w:val="22"/>
+          <w:szCs w:val="22"/>
+        </w:rPr>
+        <w:t>$$</w:t>
+      </w:r>
+      <w:r>
+        <w:rPr>
+          <w:rFonts w:ascii="Calibri" w:hAnsi="Calibri" w:cs="Calibri"/>
+          <w:color w:val="FF0000"/>
+          <w:sz w:val="22"/>
+          <w:szCs w:val="22"/>
+        </w:rPr>
+        <w:t>S_0 = e^{-rt} \</w:t>
+      </w:r>
+      <w:proofErr w:type="spellStart"/>
+      <w:r>
+        <w:rPr>
+          <w:rFonts w:ascii="Calibri" w:hAnsi="Calibri" w:cs="Calibri"/>
+          <w:color w:val="FF0000"/>
+          <w:sz w:val="22"/>
+          <w:szCs w:val="22"/>
+        </w:rPr>
+        <w:t>cdot</w:t>
+      </w:r>
+      <w:proofErr w:type="spellEnd"/>
+      <w:r>
+        <w:rPr>
+          <w:rFonts w:ascii="Calibri" w:hAnsi="Calibri" w:cs="Calibri"/>
+          <w:color w:val="FF0000"/>
+          <w:sz w:val="22"/>
+          <w:szCs w:val="22"/>
+        </w:rPr>
+        <w:t xml:space="preserve"> [p \</w:t>
+      </w:r>
+      <w:proofErr w:type="spellStart"/>
+      <w:r>
+        <w:rPr>
+          <w:rFonts w:ascii="Calibri" w:hAnsi="Calibri" w:cs="Calibri"/>
+          <w:color w:val="FF0000"/>
+          <w:sz w:val="22"/>
+          <w:szCs w:val="22"/>
+        </w:rPr>
+        <w:t>cdot</w:t>
+      </w:r>
+      <w:proofErr w:type="spellEnd"/>
+      <w:r>
+        <w:rPr>
+          <w:rFonts w:ascii="Calibri" w:hAnsi="Calibri" w:cs="Calibri"/>
+          <w:color w:val="FF0000"/>
+          <w:sz w:val="22"/>
+          <w:szCs w:val="22"/>
+        </w:rPr>
+        <w:t xml:space="preserve"> S_0 </w:t>
+      </w:r>
+      <w:proofErr w:type="spellStart"/>
+      <w:r>
+        <w:rPr>
+          <w:rFonts w:ascii="Calibri" w:hAnsi="Calibri" w:cs="Calibri"/>
+          <w:color w:val="FF0000"/>
+          <w:sz w:val="22"/>
+          <w:szCs w:val="22"/>
+        </w:rPr>
+        <w:t>ue</w:t>
+      </w:r>
+      <w:proofErr w:type="spellEnd"/>
+      <w:proofErr w:type="gramStart"/>
+      <w:r>
+        <w:rPr>
+          <w:rFonts w:ascii="Calibri" w:hAnsi="Calibri" w:cs="Calibri"/>
+          <w:color w:val="FF0000"/>
+          <w:sz w:val="22"/>
+          <w:szCs w:val="22"/>
+        </w:rPr>
+        <w:t>^{</w:t>
+      </w:r>
+      <w:proofErr w:type="gramEnd"/>
+      <w:r>
+        <w:rPr>
+          <w:rFonts w:ascii="Calibri" w:hAnsi="Calibri" w:cs="Calibri"/>
+          <w:color w:val="FF0000"/>
+          <w:sz w:val="22"/>
+          <w:szCs w:val="22"/>
+        </w:rPr>
+        <w:t>\delta t} + (1 – p ) \</w:t>
+      </w:r>
+      <w:proofErr w:type="spellStart"/>
+      <w:r>
+        <w:rPr>
+          <w:rFonts w:ascii="Calibri" w:hAnsi="Calibri" w:cs="Calibri"/>
+          <w:color w:val="FF0000"/>
+          <w:sz w:val="22"/>
+          <w:szCs w:val="22"/>
+        </w:rPr>
+        <w:t>cdot</w:t>
+      </w:r>
+      <w:proofErr w:type="spellEnd"/>
+      <w:r>
+        <w:rPr>
+          <w:rFonts w:ascii="Calibri" w:hAnsi="Calibri" w:cs="Calibri"/>
+          <w:color w:val="FF0000"/>
+          <w:sz w:val="22"/>
+          <w:szCs w:val="22"/>
+        </w:rPr>
+        <w:t xml:space="preserve"> S_0 d e^{qt}]</w:t>
+      </w:r>
+      <w:r>
+        <w:rPr>
+          <w:rFonts w:ascii="Calibri" w:hAnsi="Calibri" w:cs="Calibri"/>
+          <w:color w:val="FF0000"/>
+          <w:sz w:val="22"/>
+          <w:szCs w:val="22"/>
+        </w:rPr>
+        <w:t>$$</w:t>
+      </w:r>
+    </w:p>
+    <w:p>
+      <w:pPr>
+        <w:pStyle w:val="NormalWeb"/>
+        <w:spacing w:before="0" w:beforeAutospacing="0" w:after="0" w:afterAutospacing="0"/>
+        <w:rPr>
+          <w:rFonts w:ascii="Calibri" w:hAnsi="Calibri" w:cs="Calibri"/>
+          <w:color w:val="FF0000"/>
+          <w:sz w:val="22"/>
+          <w:szCs w:val="22"/>
+        </w:rPr>
+      </w:pPr>
+      <w:r>
+        <w:rPr>
+          <w:rFonts w:ascii="Calibri" w:hAnsi="Calibri" w:cs="Calibri"/>
+          <w:color w:val="FF0000"/>
+          <w:sz w:val="22"/>
+          <w:szCs w:val="22"/>
+        </w:rPr>
+        <w:t>$$</w:t>
+      </w:r>
+      <w:r>
+        <w:rPr>
+          <w:rFonts w:ascii="Calibri" w:hAnsi="Calibri" w:cs="Calibri"/>
+          <w:color w:val="FF0000"/>
+          <w:sz w:val="22"/>
+          <w:szCs w:val="22"/>
+        </w:rPr>
+        <w:t>e^{rt} = e^{qt} [p \</w:t>
+      </w:r>
+      <w:proofErr w:type="spellStart"/>
+      <w:r>
+        <w:rPr>
+          <w:rFonts w:ascii="Calibri" w:hAnsi="Calibri" w:cs="Calibri"/>
+          <w:color w:val="FF0000"/>
+          <w:sz w:val="22"/>
+          <w:szCs w:val="22"/>
+        </w:rPr>
+        <w:t>cdot</w:t>
+      </w:r>
+      <w:proofErr w:type="spellEnd"/>
+      <w:r>
+        <w:rPr>
+          <w:rFonts w:ascii="Calibri" w:hAnsi="Calibri" w:cs="Calibri"/>
+          <w:color w:val="FF0000"/>
+          <w:sz w:val="22"/>
+          <w:szCs w:val="22"/>
+        </w:rPr>
+        <w:t xml:space="preserve"> u + (1-p) \</w:t>
+      </w:r>
+      <w:proofErr w:type="spellStart"/>
+      <w:r>
+        <w:rPr>
+          <w:rFonts w:ascii="Calibri" w:hAnsi="Calibri" w:cs="Calibri"/>
+          <w:color w:val="FF0000"/>
+          <w:sz w:val="22"/>
+          <w:szCs w:val="22"/>
+        </w:rPr>
+        <w:t>cdot</w:t>
+      </w:r>
+      <w:proofErr w:type="spellEnd"/>
+      <w:r>
+        <w:rPr>
+          <w:rFonts w:ascii="Calibri" w:hAnsi="Calibri" w:cs="Calibri"/>
+          <w:color w:val="FF0000"/>
+          <w:sz w:val="22"/>
+          <w:szCs w:val="22"/>
+        </w:rPr>
+        <w:t xml:space="preserve"> </w:t>
+      </w:r>
+      <w:proofErr w:type="gramStart"/>
+      <w:r>
+        <w:rPr>
+          <w:rFonts w:ascii="Calibri" w:hAnsi="Calibri" w:cs="Calibri"/>
+          <w:color w:val="FF0000"/>
+          <w:sz w:val="22"/>
+          <w:szCs w:val="22"/>
+        </w:rPr>
+        <w:t>d]</w:t>
+      </w:r>
+      <w:r>
+        <w:rPr>
+          <w:rFonts w:ascii="Calibri" w:hAnsi="Calibri" w:cs="Calibri"/>
+          <w:color w:val="FF0000"/>
+          <w:sz w:val="22"/>
+          <w:szCs w:val="22"/>
+        </w:rPr>
+        <w:t>$</w:t>
+      </w:r>
+      <w:proofErr w:type="gramEnd"/>
+      <w:r>
+        <w:rPr>
+          <w:rFonts w:ascii="Calibri" w:hAnsi="Calibri" w:cs="Calibri"/>
+          <w:color w:val="FF0000"/>
+          <w:sz w:val="22"/>
+          <w:szCs w:val="22"/>
+        </w:rPr>
+        <w:t>$</w:t>
+      </w:r>
+    </w:p>
+    <w:p>
+      <w:pPr>
+        <w:pStyle w:val="NormalWeb"/>
+        <w:spacing w:before="0" w:beforeAutospacing="0" w:after="0" w:afterAutospacing="0"/>
+        <w:rPr>
+          <w:rFonts w:ascii="Calibri" w:hAnsi="Calibri" w:cs="Calibri"/>
+          <w:color w:val="FF0000"/>
+          <w:sz w:val="22"/>
+          <w:szCs w:val="22"/>
+        </w:rPr>
+      </w:pPr>
+      <w:r>
+        <w:rPr>
+          <w:rFonts w:ascii="Calibri" w:hAnsi="Calibri" w:cs="Calibri"/>
+          <w:color w:val="FF0000"/>
+          <w:sz w:val="22"/>
+          <w:szCs w:val="22"/>
+        </w:rPr>
+        <w:t>$$</w:t>
+      </w:r>
+      <w:r>
+        <w:rPr>
+          <w:rFonts w:ascii="Calibri" w:hAnsi="Calibri" w:cs="Calibri"/>
+          <w:color w:val="FF0000"/>
+          <w:sz w:val="22"/>
+          <w:szCs w:val="22"/>
+        </w:rPr>
+        <w:t>e^{(r-</w:t>
+      </w:r>
+      <w:proofErr w:type="gramStart"/>
+      <w:r>
+        <w:rPr>
+          <w:rFonts w:ascii="Calibri" w:hAnsi="Calibri" w:cs="Calibri"/>
+          <w:color w:val="FF0000"/>
+          <w:sz w:val="22"/>
+          <w:szCs w:val="22"/>
+        </w:rPr>
+        <w:t>q)t</w:t>
+      </w:r>
+      <w:proofErr w:type="gramEnd"/>
+      <w:r>
+        <w:rPr>
+          <w:rFonts w:ascii="Calibri" w:hAnsi="Calibri" w:cs="Calibri"/>
+          <w:color w:val="FF0000"/>
+          <w:sz w:val="22"/>
+          <w:szCs w:val="22"/>
+        </w:rPr>
+        <w:t xml:space="preserve">} = </w:t>
+      </w:r>
+      <w:proofErr w:type="spellStart"/>
+      <w:r>
+        <w:rPr>
+          <w:rFonts w:ascii="Calibri" w:hAnsi="Calibri" w:cs="Calibri"/>
+          <w:color w:val="FF0000"/>
+          <w:sz w:val="22"/>
+          <w:szCs w:val="22"/>
+        </w:rPr>
+        <w:t>pu</w:t>
+      </w:r>
+      <w:proofErr w:type="spellEnd"/>
+      <w:r>
+        <w:rPr>
+          <w:rFonts w:ascii="Calibri" w:hAnsi="Calibri" w:cs="Calibri"/>
+          <w:color w:val="FF0000"/>
+          <w:sz w:val="22"/>
+          <w:szCs w:val="22"/>
+        </w:rPr>
+        <w:t xml:space="preserve"> + d - pd</w:t>
+      </w:r>
+      <w:r>
+        <w:rPr>
+          <w:rFonts w:ascii="Calibri" w:hAnsi="Calibri" w:cs="Calibri"/>
+          <w:color w:val="FF0000"/>
+          <w:sz w:val="22"/>
+          <w:szCs w:val="22"/>
+        </w:rPr>
+        <w:t>$$</w:t>
+      </w:r>
+    </w:p>
+    <w:p>
+      <w:pPr>
+        <w:pStyle w:val="NormalWeb"/>
+        <w:spacing w:before="0" w:beforeAutospacing="0" w:after="0" w:afterAutospacing="0"/>
+        <w:rPr>
+          <w:rFonts w:ascii="Calibri" w:hAnsi="Calibri" w:cs="Calibri"/>
+          <w:color w:val="FF0000"/>
+          <w:sz w:val="22"/>
+          <w:szCs w:val="22"/>
+        </w:rPr>
+      </w:pPr>
+      <w:r>
+        <w:rPr>
+          <w:rFonts w:ascii="Calibri" w:hAnsi="Calibri" w:cs="Calibri"/>
+          <w:color w:val="FF0000"/>
+          <w:sz w:val="22"/>
+          <w:szCs w:val="22"/>
+        </w:rPr>
+        <w:t>$$</w:t>
+      </w:r>
+      <w:r>
+        <w:rPr>
+          <w:rFonts w:ascii="Calibri" w:hAnsi="Calibri" w:cs="Calibri"/>
+          <w:color w:val="FF0000"/>
+          <w:sz w:val="22"/>
+          <w:szCs w:val="22"/>
+        </w:rPr>
+        <w:t>e^{(r-</w:t>
+      </w:r>
+      <w:proofErr w:type="gramStart"/>
+      <w:r>
+        <w:rPr>
+          <w:rFonts w:ascii="Calibri" w:hAnsi="Calibri" w:cs="Calibri"/>
+          <w:color w:val="FF0000"/>
+          <w:sz w:val="22"/>
+          <w:szCs w:val="22"/>
+        </w:rPr>
+        <w:t>q)t</w:t>
+      </w:r>
+      <w:proofErr w:type="gramEnd"/>
+      <w:r>
+        <w:rPr>
+          <w:rFonts w:ascii="Calibri" w:hAnsi="Calibri" w:cs="Calibri"/>
+          <w:color w:val="FF0000"/>
+          <w:sz w:val="22"/>
+          <w:szCs w:val="22"/>
+        </w:rPr>
+        <w:t>} – d = p(u – d)</w:t>
+      </w:r>
+      <w:r>
+        <w:rPr>
+          <w:rFonts w:ascii="Calibri" w:hAnsi="Calibri" w:cs="Calibri"/>
+          <w:color w:val="FF0000"/>
+          <w:sz w:val="22"/>
+          <w:szCs w:val="22"/>
+        </w:rPr>
+        <w:t xml:space="preserve"> </w:t>
+      </w:r>
+      <w:r>
+        <w:rPr>
+          <w:rFonts w:ascii="Calibri" w:hAnsi="Calibri" w:cs="Calibri"/>
+          <w:color w:val="FF0000"/>
+          <w:sz w:val="22"/>
+          <w:szCs w:val="22"/>
+        </w:rPr>
+        <w:t>$$</w:t>
+      </w:r>
+    </w:p>
+    <w:p>
+      <w:pPr>
+        <w:pStyle w:val="NormalWeb"/>
+        <w:spacing w:before="0" w:beforeAutospacing="0" w:after="0" w:afterAutospacing="0"/>
+        <w:rPr>
+          <w:rFonts w:ascii="Cambria" w:hAnsi="Cambria" w:cs="Calibri"/>
+          <w:color w:val="000000"/>
+          <w:sz w:val="22"/>
+          <w:szCs w:val="22"/>
+        </w:rPr>
+      </w:pPr>
+      <w:r>
+        <w:rPr>
+          <w:rFonts w:ascii="Calibri" w:hAnsi="Calibri" w:cs="Calibri"/>
+          <w:color w:val="FF0000"/>
+          <w:sz w:val="22"/>
+          <w:szCs w:val="22"/>
+        </w:rPr>
+        <w:t>$$</w:t>
+      </w:r>
+      <w:r>
+        <w:rPr>
+          <w:rFonts w:ascii="Calibri" w:hAnsi="Calibri" w:cs="Calibri"/>
+          <w:color w:val="FF0000"/>
+          <w:sz w:val="22"/>
+          <w:szCs w:val="22"/>
+        </w:rPr>
+        <w:t>p = \frac{e^{(r-</w:t>
+      </w:r>
+      <w:proofErr w:type="gramStart"/>
+      <w:r>
+        <w:rPr>
+          <w:rFonts w:ascii="Calibri" w:hAnsi="Calibri" w:cs="Calibri"/>
+          <w:color w:val="FF0000"/>
+          <w:sz w:val="22"/>
+          <w:szCs w:val="22"/>
+        </w:rPr>
+        <w:t>q)t</w:t>
+      </w:r>
+      <w:proofErr w:type="gramEnd"/>
+      <w:r>
+        <w:rPr>
+          <w:rFonts w:ascii="Calibri" w:hAnsi="Calibri" w:cs="Calibri"/>
+          <w:color w:val="FF0000"/>
+          <w:sz w:val="22"/>
+          <w:szCs w:val="22"/>
+        </w:rPr>
+        <w:t>} - d}{u - d}</w:t>
+      </w:r>
+      <w:r>
+        <w:rPr>
+          <w:rFonts w:ascii="Calibri" w:hAnsi="Calibri" w:cs="Calibri"/>
+          <w:color w:val="FF0000"/>
+          <w:sz w:val="22"/>
+          <w:szCs w:val="22"/>
+        </w:rPr>
+        <w:t>$$</w:t>
+      </w:r>
+    </w:p>
+    <w:p>
+      <w:pPr>
+        <w:pStyle w:val="NormalWeb"/>
+        <w:spacing w:before="0" w:beforeAutospacing="0" w:after="0" w:afterAutospacing="0"/>
+        <w:rPr>
           <w:rFonts w:ascii="Cambria Math" w:hAnsi="Cambria Math" w:cs="Calibri"/>
           <w:sz w:val="22"/>
           <w:szCs w:val="22"/>
@@ -4592,6 +7176,7 @@
           <w:szCs w:val="22"/>
           <w:lang w:val=""/>
         </w:rPr>
+        <w:lastRenderedPageBreak/>
         <w:drawing>
           <wp:inline distT="0" distB="0" distL="0" distR="0" wp14:anchorId="114CB44D" wp14:editId="2E3AD5C5">
             <wp:extent cx="1899285" cy="457200"/>
@@ -4737,6 +7322,260 @@
         <w:pStyle w:val="NormalWeb"/>
         <w:spacing w:before="0" w:beforeAutospacing="0" w:after="0" w:afterAutospacing="0"/>
         <w:rPr>
+          <w:rFonts w:ascii="Calibri" w:hAnsi="Calibri" w:cs="Calibri"/>
+          <w:color w:val="FF0000"/>
+          <w:sz w:val="22"/>
+          <w:szCs w:val="22"/>
+        </w:rPr>
+      </w:pPr>
+      <w:r>
+        <w:rPr>
+          <w:rFonts w:ascii="Calibri" w:hAnsi="Calibri" w:cs="Calibri"/>
+          <w:color w:val="FF0000"/>
+          <w:sz w:val="22"/>
+          <w:szCs w:val="22"/>
+        </w:rPr>
+        <w:t>$$</w:t>
+      </w:r>
+      <w:r>
+        <w:rPr>
+          <w:rFonts w:ascii="Calibri" w:hAnsi="Calibri" w:cs="Calibri"/>
+          <w:color w:val="FF0000"/>
+          <w:sz w:val="22"/>
+          <w:szCs w:val="22"/>
+        </w:rPr>
+        <w:t>p = \frac{e^{(r-\</w:t>
+      </w:r>
+      <w:proofErr w:type="gramStart"/>
+      <w:r>
+        <w:rPr>
+          <w:rFonts w:ascii="Calibri" w:hAnsi="Calibri" w:cs="Calibri"/>
+          <w:color w:val="FF0000"/>
+          <w:sz w:val="22"/>
+          <w:szCs w:val="22"/>
+        </w:rPr>
+        <w:t>delta)t</w:t>
+      </w:r>
+      <w:proofErr w:type="gramEnd"/>
+      <w:r>
+        <w:rPr>
+          <w:rFonts w:ascii="Calibri" w:hAnsi="Calibri" w:cs="Calibri"/>
+          <w:color w:val="FF0000"/>
+          <w:sz w:val="22"/>
+          <w:szCs w:val="22"/>
+        </w:rPr>
+        <w:t>} – e^{(r-\delta)-\sigma\sqrt{t}}}{e^{(r-\delta)+\sigma\sqrt{t}}-e^{(r-\delta)-\sigma\sqrt{t}}}</w:t>
+      </w:r>
+      <w:r>
+        <w:rPr>
+          <w:rFonts w:ascii="Calibri" w:hAnsi="Calibri" w:cs="Calibri"/>
+          <w:color w:val="FF0000"/>
+          <w:sz w:val="22"/>
+          <w:szCs w:val="22"/>
+        </w:rPr>
+        <w:t>$$</w:t>
+      </w:r>
+    </w:p>
+    <w:p>
+      <w:pPr>
+        <w:pStyle w:val="NormalWeb"/>
+        <w:spacing w:before="0" w:beforeAutospacing="0" w:after="0" w:afterAutospacing="0"/>
+        <w:rPr>
+          <w:rFonts w:ascii="Calibri" w:hAnsi="Calibri" w:cs="Calibri"/>
+          <w:color w:val="FF0000"/>
+          <w:sz w:val="22"/>
+          <w:szCs w:val="22"/>
+        </w:rPr>
+      </w:pPr>
+      <w:r>
+        <w:rPr>
+          <w:rFonts w:ascii="Calibri" w:hAnsi="Calibri" w:cs="Calibri"/>
+          <w:color w:val="FF0000"/>
+          <w:sz w:val="22"/>
+          <w:szCs w:val="22"/>
+        </w:rPr>
+        <w:t>$$</w:t>
+      </w:r>
+      <w:r>
+        <w:rPr>
+          <w:rFonts w:ascii="Calibri" w:hAnsi="Calibri" w:cs="Calibri"/>
+          <w:color w:val="FF0000"/>
+          <w:sz w:val="22"/>
+          <w:szCs w:val="22"/>
+        </w:rPr>
+        <w:t>p = \frac{1-e^{-\sigma\sqrt{t}</w:t>
+      </w:r>
+      <w:proofErr w:type="gramStart"/>
+      <w:r>
+        <w:rPr>
+          <w:rFonts w:ascii="Calibri" w:hAnsi="Calibri" w:cs="Calibri"/>
+          <w:color w:val="FF0000"/>
+          <w:sz w:val="22"/>
+          <w:szCs w:val="22"/>
+        </w:rPr>
+        <w:t>}}{</w:t>
+      </w:r>
+      <w:proofErr w:type="gramEnd"/>
+      <w:r>
+        <w:rPr>
+          <w:rFonts w:ascii="Calibri" w:hAnsi="Calibri" w:cs="Calibri"/>
+          <w:color w:val="FF0000"/>
+          <w:sz w:val="22"/>
+          <w:szCs w:val="22"/>
+        </w:rPr>
+        <w:t>e^{\sigma\sqrt{t}} – e^{-\sigma\sqrt{t}}}</w:t>
+      </w:r>
+      <w:r>
+        <w:rPr>
+          <w:rFonts w:ascii="Calibri" w:hAnsi="Calibri" w:cs="Calibri"/>
+          <w:color w:val="FF0000"/>
+          <w:sz w:val="22"/>
+          <w:szCs w:val="22"/>
+        </w:rPr>
+        <w:t>$$</w:t>
+      </w:r>
+    </w:p>
+    <w:p>
+      <w:pPr>
+        <w:pStyle w:val="NormalWeb"/>
+        <w:spacing w:before="0" w:beforeAutospacing="0" w:after="0" w:afterAutospacing="0"/>
+        <w:rPr>
+          <w:rFonts w:ascii="Calibri" w:hAnsi="Calibri" w:cs="Calibri"/>
+          <w:color w:val="FF0000"/>
+          <w:sz w:val="22"/>
+          <w:szCs w:val="22"/>
+        </w:rPr>
+      </w:pPr>
+      <w:r>
+        <w:rPr>
+          <w:rFonts w:ascii="Calibri" w:hAnsi="Calibri" w:cs="Calibri"/>
+          <w:color w:val="FF0000"/>
+          <w:sz w:val="22"/>
+          <w:szCs w:val="22"/>
+        </w:rPr>
+        <w:t>$$</w:t>
+      </w:r>
+      <w:r>
+        <w:rPr>
+          <w:rFonts w:ascii="Calibri" w:hAnsi="Calibri" w:cs="Calibri"/>
+          <w:color w:val="FF0000"/>
+          <w:sz w:val="22"/>
+          <w:szCs w:val="22"/>
+        </w:rPr>
+        <w:t>p = \frac{1-e^{-\sigma\sqrt{t}</w:t>
+      </w:r>
+      <w:proofErr w:type="gramStart"/>
+      <w:r>
+        <w:rPr>
+          <w:rFonts w:ascii="Calibri" w:hAnsi="Calibri" w:cs="Calibri"/>
+          <w:color w:val="FF0000"/>
+          <w:sz w:val="22"/>
+          <w:szCs w:val="22"/>
+        </w:rPr>
+        <w:t>}}{</w:t>
+      </w:r>
+      <w:proofErr w:type="gramEnd"/>
+      <w:r>
+        <w:rPr>
+          <w:rFonts w:ascii="Calibri" w:hAnsi="Calibri" w:cs="Calibri"/>
+          <w:color w:val="FF0000"/>
+          <w:sz w:val="22"/>
+          <w:szCs w:val="22"/>
+        </w:rPr>
+        <w:t>(1-e^{-\sigma\sqrt{t}})(1 + e^</w:t>
+      </w:r>
+      <w:r>
+        <w:rPr>
+          <w:rFonts w:ascii="Calibri" w:hAnsi="Calibri" w:cs="Calibri"/>
+          <w:color w:val="FF0000"/>
+          <w:sz w:val="22"/>
+          <w:szCs w:val="22"/>
+        </w:rPr>
+        <w:t>{\sigma\sqrt{t}}</w:t>
+      </w:r>
+      <w:r>
+        <w:rPr>
+          <w:rFonts w:ascii="Calibri" w:hAnsi="Calibri" w:cs="Calibri"/>
+          <w:color w:val="FF0000"/>
+          <w:sz w:val="22"/>
+          <w:szCs w:val="22"/>
+        </w:rPr>
+        <w:t>)}</w:t>
+      </w:r>
+      <w:r>
+        <w:rPr>
+          <w:rFonts w:ascii="Calibri" w:hAnsi="Calibri" w:cs="Calibri"/>
+          <w:color w:val="FF0000"/>
+          <w:sz w:val="22"/>
+          <w:szCs w:val="22"/>
+        </w:rPr>
+        <w:t>$$</w:t>
+      </w:r>
+    </w:p>
+    <w:p>
+      <w:pPr>
+        <w:pStyle w:val="NormalWeb"/>
+        <w:spacing w:before="0" w:beforeAutospacing="0" w:after="0" w:afterAutospacing="0"/>
+        <w:rPr>
+          <w:rFonts w:ascii="Calibri" w:hAnsi="Calibri" w:cs="Calibri"/>
+          <w:color w:val="000000"/>
+          <w:sz w:val="22"/>
+          <w:szCs w:val="22"/>
+        </w:rPr>
+      </w:pPr>
+      <w:r>
+        <w:rPr>
+          <w:rFonts w:ascii="Calibri" w:hAnsi="Calibri" w:cs="Calibri"/>
+          <w:color w:val="FF0000"/>
+          <w:sz w:val="22"/>
+          <w:szCs w:val="22"/>
+        </w:rPr>
+        <w:t>$$</w:t>
+      </w:r>
+      <w:r>
+        <w:rPr>
+          <w:rFonts w:ascii="Calibri" w:hAnsi="Calibri" w:cs="Calibri"/>
+          <w:color w:val="FF0000"/>
+          <w:sz w:val="22"/>
+          <w:szCs w:val="22"/>
+        </w:rPr>
+        <w:t>p = \frac{</w:t>
+      </w:r>
+      <w:proofErr w:type="gramStart"/>
+      <w:r>
+        <w:rPr>
+          <w:rFonts w:ascii="Calibri" w:hAnsi="Calibri" w:cs="Calibri"/>
+          <w:color w:val="FF0000"/>
+          <w:sz w:val="22"/>
+          <w:szCs w:val="22"/>
+        </w:rPr>
+        <w:t>1}{</w:t>
+      </w:r>
+      <w:proofErr w:type="gramEnd"/>
+      <w:r>
+        <w:rPr>
+          <w:rFonts w:ascii="Calibri" w:hAnsi="Calibri" w:cs="Calibri"/>
+          <w:color w:val="FF0000"/>
+          <w:sz w:val="22"/>
+          <w:szCs w:val="22"/>
+        </w:rPr>
+        <w:t>1+e^{\sigma\sqrt{t}}}</w:t>
+      </w:r>
+      <w:r>
+        <w:rPr>
+          <w:rFonts w:ascii="Calibri" w:hAnsi="Calibri" w:cs="Calibri"/>
+          <w:color w:val="FF0000"/>
+          <w:sz w:val="22"/>
+          <w:szCs w:val="22"/>
+        </w:rPr>
+        <w:t>$$</w:t>
+      </w:r>
+    </w:p>
+    <w:p>
+      <w:pPr>
+        <w:pStyle w:val="NormalWeb"/>
+        <w:spacing w:before="0" w:beforeAutospacing="0" w:after="0" w:afterAutospacing="0"/>
+        <w:rPr>
           <w:rFonts w:ascii="Cambria Math" w:hAnsi="Cambria Math" w:cs="Calibri"/>
           <w:sz w:val="22"/>
           <w:szCs w:val="22"/>
@@ -5031,6 +7870,7 @@
         </w:rPr>
         <w:t xml:space="preserve"> Note that this means that the </w:t>
       </w:r>
+      <w:proofErr w:type="gramStart"/>
       <w:r>
         <w:rPr>
           <w:rFonts w:ascii="Cambria" w:hAnsi="Cambria" w:cs="Calibri"/>
@@ -5040,7 +7880,19 @@
           <w:sz w:val="22"/>
           <w:szCs w:val="22"/>
         </w:rPr>
-        <w:t>risk free rate is not needed</w:t>
+        <w:t>risk free</w:t>
+      </w:r>
+      <w:proofErr w:type="gramEnd"/>
+      <w:r>
+        <w:rPr>
+          <w:rFonts w:ascii="Cambria" w:hAnsi="Cambria" w:cs="Calibri"/>
+          <w:b/>
+          <w:bCs/>
+          <w:color w:val="000000"/>
+          <w:sz w:val="22"/>
+          <w:szCs w:val="22"/>
+        </w:rPr>
+        <w:t xml:space="preserve"> rate is not needed</w:t>
       </w:r>
       <w:r>
         <w:rPr>
@@ -5051,6 +7903,18 @@
         </w:rPr>
         <w:t xml:space="preserve"> to compute the probability</w:t>
       </w:r>
+    </w:p>
+    <w:p>
+      <w:pPr>
+        <w:ind w:left="720"/>
+        <w:textAlignment w:val="center"/>
+        <w:rPr>
+          <w:rFonts w:ascii="Calibri" w:hAnsi="Calibri" w:cs="Calibri"/>
+          <w:color w:val="000000"/>
+          <w:sz w:val="22"/>
+          <w:szCs w:val="22"/>
+        </w:rPr>
+      </w:pPr>
     </w:p>
     <w:p>
       <w:pPr>
@@ -5065,12 +7929,150 @@
       </w:pPr>
       <w:r>
         <w:rPr>
-          <w:rFonts w:ascii="Cambria" w:hAnsi="Cambria" w:cs="Calibri"/>
-          <w:color w:val="000000"/>
-          <w:sz w:val="22"/>
-          <w:szCs w:val="22"/>
-        </w:rPr>
-        <w:t> </w:t>
+          <w:rFonts w:ascii="Calibri" w:hAnsi="Calibri" w:cs="Calibri"/>
+          <w:color w:val="FF0000"/>
+          <w:sz w:val="22"/>
+          <w:szCs w:val="22"/>
+        </w:rPr>
+        <w:t>$$</w:t>
+      </w:r>
+      <w:r>
+        <w:rPr>
+          <w:rFonts w:ascii="Calibri" w:hAnsi="Calibri" w:cs="Calibri"/>
+          <w:color w:val="FF0000"/>
+          <w:sz w:val="22"/>
+          <w:szCs w:val="22"/>
+        </w:rPr>
+        <w:t>\therefore V_0 = e^{-rt} \</w:t>
+      </w:r>
+      <w:proofErr w:type="spellStart"/>
+      <w:r>
+        <w:rPr>
+          <w:rFonts w:ascii="Calibri" w:hAnsi="Calibri" w:cs="Calibri"/>
+          <w:color w:val="FF0000"/>
+          <w:sz w:val="22"/>
+          <w:szCs w:val="22"/>
+        </w:rPr>
+        <w:t>cdot</w:t>
+      </w:r>
+      <w:proofErr w:type="spellEnd"/>
+      <w:r>
+        <w:rPr>
+          <w:rFonts w:ascii="Calibri" w:hAnsi="Calibri" w:cs="Calibri"/>
+          <w:color w:val="FF0000"/>
+          <w:sz w:val="22"/>
+          <w:szCs w:val="22"/>
+        </w:rPr>
+        <w:t xml:space="preserve"> [p \</w:t>
+      </w:r>
+      <w:proofErr w:type="spellStart"/>
+      <w:r>
+        <w:rPr>
+          <w:rFonts w:ascii="Calibri" w:hAnsi="Calibri" w:cs="Calibri"/>
+          <w:color w:val="FF0000"/>
+          <w:sz w:val="22"/>
+          <w:szCs w:val="22"/>
+        </w:rPr>
+        <w:t>cdot</w:t>
+      </w:r>
+      <w:proofErr w:type="spellEnd"/>
+      <w:r>
+        <w:rPr>
+          <w:rFonts w:ascii="Calibri" w:hAnsi="Calibri" w:cs="Calibri"/>
+          <w:color w:val="FF0000"/>
+          <w:sz w:val="22"/>
+          <w:szCs w:val="22"/>
+        </w:rPr>
+        <w:t xml:space="preserve"> </w:t>
+      </w:r>
+      <w:proofErr w:type="spellStart"/>
+      <w:r>
+        <w:rPr>
+          <w:rFonts w:ascii="Calibri" w:hAnsi="Calibri" w:cs="Calibri"/>
+          <w:color w:val="FF0000"/>
+          <w:sz w:val="22"/>
+          <w:szCs w:val="22"/>
+        </w:rPr>
+        <w:t>V_u</w:t>
+      </w:r>
+      <w:proofErr w:type="spellEnd"/>
+      <w:r>
+        <w:rPr>
+          <w:rFonts w:ascii="Calibri" w:hAnsi="Calibri" w:cs="Calibri"/>
+          <w:color w:val="FF0000"/>
+          <w:sz w:val="22"/>
+          <w:szCs w:val="22"/>
+        </w:rPr>
+        <w:t xml:space="preserve"> + (1-p) \</w:t>
+      </w:r>
+      <w:proofErr w:type="spellStart"/>
+      <w:r>
+        <w:rPr>
+          <w:rFonts w:ascii="Calibri" w:hAnsi="Calibri" w:cs="Calibri"/>
+          <w:color w:val="FF0000"/>
+          <w:sz w:val="22"/>
+          <w:szCs w:val="22"/>
+        </w:rPr>
+        <w:t>cdot</w:t>
+      </w:r>
+      <w:proofErr w:type="spellEnd"/>
+      <w:r>
+        <w:rPr>
+          <w:rFonts w:ascii="Calibri" w:hAnsi="Calibri" w:cs="Calibri"/>
+          <w:color w:val="FF0000"/>
+          <w:sz w:val="22"/>
+          <w:szCs w:val="22"/>
+        </w:rPr>
+        <w:t xml:space="preserve"> </w:t>
+      </w:r>
+      <w:proofErr w:type="spellStart"/>
+      <w:r>
+        <w:rPr>
+          <w:rFonts w:ascii="Calibri" w:hAnsi="Calibri" w:cs="Calibri"/>
+          <w:color w:val="FF0000"/>
+          <w:sz w:val="22"/>
+          <w:szCs w:val="22"/>
+        </w:rPr>
+        <w:t>V_</w:t>
+      </w:r>
+      <w:proofErr w:type="gramStart"/>
+      <w:r>
+        <w:rPr>
+          <w:rFonts w:ascii="Calibri" w:hAnsi="Calibri" w:cs="Calibri"/>
+          <w:color w:val="FF0000"/>
+          <w:sz w:val="22"/>
+          <w:szCs w:val="22"/>
+        </w:rPr>
+        <w:t>d</w:t>
+      </w:r>
+      <w:proofErr w:type="spellEnd"/>
+      <w:r>
+        <w:rPr>
+          <w:rFonts w:ascii="Calibri" w:hAnsi="Calibri" w:cs="Calibri"/>
+          <w:color w:val="FF0000"/>
+          <w:sz w:val="22"/>
+          <w:szCs w:val="22"/>
+        </w:rPr>
+        <w:t>]</w:t>
+      </w:r>
+      <w:r>
+        <w:rPr>
+          <w:rFonts w:ascii="Calibri" w:hAnsi="Calibri" w:cs="Calibri"/>
+          <w:color w:val="FF0000"/>
+          <w:sz w:val="22"/>
+          <w:szCs w:val="22"/>
+        </w:rPr>
+        <w:t>$</w:t>
+      </w:r>
+      <w:proofErr w:type="gramEnd"/>
+      <w:r>
+        <w:rPr>
+          <w:rFonts w:ascii="Calibri" w:hAnsi="Calibri" w:cs="Calibri"/>
+          <w:color w:val="FF0000"/>
+          <w:sz w:val="22"/>
+          <w:szCs w:val="22"/>
+        </w:rPr>
+        <w:t>$</w:t>
       </w:r>
     </w:p>
     <w:p>
@@ -5335,6 +8337,231 @@
         <w:pStyle w:val="NormalWeb"/>
         <w:spacing w:before="0" w:beforeAutospacing="0" w:after="0" w:afterAutospacing="0"/>
         <w:rPr>
+          <w:rFonts w:ascii="Calibri" w:hAnsi="Calibri" w:cs="Calibri"/>
+          <w:color w:val="FF0000"/>
+          <w:sz w:val="22"/>
+          <w:szCs w:val="22"/>
+        </w:rPr>
+      </w:pPr>
+      <w:r>
+        <w:rPr>
+          <w:rFonts w:ascii="Calibri" w:hAnsi="Calibri" w:cs="Calibri"/>
+          <w:color w:val="FF0000"/>
+          <w:sz w:val="22"/>
+          <w:szCs w:val="22"/>
+        </w:rPr>
+        <w:t>$$</w:t>
+      </w:r>
+      <w:r>
+        <w:rPr>
+          <w:rFonts w:ascii="Calibri" w:hAnsi="Calibri" w:cs="Calibri"/>
+          <w:color w:val="FF0000"/>
+          <w:sz w:val="22"/>
+          <w:szCs w:val="22"/>
+        </w:rPr>
+        <w:t>0 &lt; p &lt; 1</w:t>
+      </w:r>
+      <w:r>
+        <w:rPr>
+          <w:rFonts w:ascii="Calibri" w:hAnsi="Calibri" w:cs="Calibri"/>
+          <w:color w:val="FF0000"/>
+          <w:sz w:val="22"/>
+          <w:szCs w:val="22"/>
+        </w:rPr>
+        <w:t>$$</w:t>
+      </w:r>
+    </w:p>
+    <w:p>
+      <w:pPr>
+        <w:pStyle w:val="NormalWeb"/>
+        <w:spacing w:before="0" w:beforeAutospacing="0" w:after="0" w:afterAutospacing="0"/>
+        <w:rPr>
+          <w:rFonts w:ascii="Calibri" w:hAnsi="Calibri" w:cs="Calibri"/>
+          <w:color w:val="FF0000"/>
+          <w:sz w:val="22"/>
+          <w:szCs w:val="22"/>
+        </w:rPr>
+      </w:pPr>
+      <w:r>
+        <w:rPr>
+          <w:rFonts w:ascii="Calibri" w:hAnsi="Calibri" w:cs="Calibri"/>
+          <w:color w:val="FF0000"/>
+          <w:sz w:val="22"/>
+          <w:szCs w:val="22"/>
+        </w:rPr>
+        <w:t>$</w:t>
+      </w:r>
+      <w:r>
+        <w:rPr>
+          <w:rFonts w:ascii="Calibri" w:hAnsi="Calibri" w:cs="Calibri"/>
+          <w:color w:val="FF0000"/>
+          <w:sz w:val="22"/>
+          <w:szCs w:val="22"/>
+        </w:rPr>
+        <w:t>$</w:t>
+      </w:r>
+      <w:r>
+        <w:rPr>
+          <w:rFonts w:ascii="Calibri" w:hAnsi="Calibri" w:cs="Calibri"/>
+          <w:color w:val="FF0000"/>
+          <w:sz w:val="22"/>
+          <w:szCs w:val="22"/>
+        </w:rPr>
+        <w:t>0 &lt; \frac{e^(r-</w:t>
+      </w:r>
+      <w:proofErr w:type="gramStart"/>
+      <w:r>
+        <w:rPr>
+          <w:rFonts w:ascii="Calibri" w:hAnsi="Calibri" w:cs="Calibri"/>
+          <w:color w:val="FF0000"/>
+          <w:sz w:val="22"/>
+          <w:szCs w:val="22"/>
+        </w:rPr>
+        <w:t>q)t</w:t>
+      </w:r>
+      <w:proofErr w:type="gramEnd"/>
+      <w:r>
+        <w:rPr>
+          <w:rFonts w:ascii="Calibri" w:hAnsi="Calibri" w:cs="Calibri"/>
+          <w:color w:val="FF0000"/>
+          <w:sz w:val="22"/>
+          <w:szCs w:val="22"/>
+        </w:rPr>
+        <w:t xml:space="preserve"> - d}{u - d}</w:t>
+      </w:r>
+      <w:r>
+        <w:rPr>
+          <w:rFonts w:ascii="Calibri" w:hAnsi="Calibri" w:cs="Calibri"/>
+          <w:color w:val="FF0000"/>
+          <w:sz w:val="22"/>
+          <w:szCs w:val="22"/>
+        </w:rPr>
+        <w:t>$$</w:t>
+      </w:r>
+    </w:p>
+    <w:p>
+      <w:pPr>
+        <w:pStyle w:val="NormalWeb"/>
+        <w:spacing w:before="0" w:beforeAutospacing="0" w:after="0" w:afterAutospacing="0"/>
+        <w:rPr>
+          <w:rFonts w:ascii="Calibri" w:hAnsi="Calibri" w:cs="Calibri"/>
+          <w:color w:val="FF0000"/>
+          <w:sz w:val="22"/>
+          <w:szCs w:val="22"/>
+        </w:rPr>
+      </w:pPr>
+      <w:r>
+        <w:rPr>
+          <w:rFonts w:ascii="Calibri" w:hAnsi="Calibri" w:cs="Calibri"/>
+          <w:color w:val="FF0000"/>
+          <w:sz w:val="22"/>
+          <w:szCs w:val="22"/>
+        </w:rPr>
+        <w:t>$$</w:t>
+      </w:r>
+      <w:r>
+        <w:rPr>
+          <w:rFonts w:ascii="Calibri" w:hAnsi="Calibri" w:cs="Calibri"/>
+          <w:color w:val="FF0000"/>
+          <w:sz w:val="22"/>
+          <w:szCs w:val="22"/>
+        </w:rPr>
+        <w:t>0 &lt; e^{(r-</w:t>
+      </w:r>
+      <w:proofErr w:type="gramStart"/>
+      <w:r>
+        <w:rPr>
+          <w:rFonts w:ascii="Calibri" w:hAnsi="Calibri" w:cs="Calibri"/>
+          <w:color w:val="FF0000"/>
+          <w:sz w:val="22"/>
+          <w:szCs w:val="22"/>
+        </w:rPr>
+        <w:t>q)t</w:t>
+      </w:r>
+      <w:proofErr w:type="gramEnd"/>
+      <w:r>
+        <w:rPr>
+          <w:rFonts w:ascii="Calibri" w:hAnsi="Calibri" w:cs="Calibri"/>
+          <w:color w:val="FF0000"/>
+          <w:sz w:val="22"/>
+          <w:szCs w:val="22"/>
+        </w:rPr>
+        <w:t>} – d &lt; u - d</w:t>
+      </w:r>
+      <w:r>
+        <w:rPr>
+          <w:rFonts w:ascii="Calibri" w:hAnsi="Calibri" w:cs="Calibri"/>
+          <w:color w:val="FF0000"/>
+          <w:sz w:val="22"/>
+          <w:szCs w:val="22"/>
+        </w:rPr>
+        <w:t>$$</w:t>
+      </w:r>
+    </w:p>
+    <w:p>
+      <w:pPr>
+        <w:pStyle w:val="NormalWeb"/>
+        <w:spacing w:before="0" w:beforeAutospacing="0" w:after="0" w:afterAutospacing="0"/>
+        <w:rPr>
+          <w:rFonts w:ascii="Cambria Math" w:hAnsi="Cambria Math" w:cs="Calibri"/>
+          <w:sz w:val="22"/>
+          <w:szCs w:val="22"/>
+          <w:lang w:val=""/>
+        </w:rPr>
+      </w:pPr>
+      <w:r>
+        <w:rPr>
+          <w:rFonts w:ascii="Calibri" w:hAnsi="Calibri" w:cs="Calibri"/>
+          <w:color w:val="FF0000"/>
+          <w:sz w:val="22"/>
+          <w:szCs w:val="22"/>
+        </w:rPr>
+        <w:t>$$</w:t>
+      </w:r>
+      <w:r>
+        <w:rPr>
+          <w:rFonts w:ascii="Calibri" w:hAnsi="Calibri" w:cs="Calibri"/>
+          <w:color w:val="FF0000"/>
+          <w:sz w:val="22"/>
+          <w:szCs w:val="22"/>
+        </w:rPr>
+        <w:t>d &lt; e^{(r-</w:t>
+      </w:r>
+      <w:proofErr w:type="gramStart"/>
+      <w:r>
+        <w:rPr>
+          <w:rFonts w:ascii="Calibri" w:hAnsi="Calibri" w:cs="Calibri"/>
+          <w:color w:val="FF0000"/>
+          <w:sz w:val="22"/>
+          <w:szCs w:val="22"/>
+        </w:rPr>
+        <w:t>q)t</w:t>
+      </w:r>
+      <w:proofErr w:type="gramEnd"/>
+      <w:r>
+        <w:rPr>
+          <w:rFonts w:ascii="Calibri" w:hAnsi="Calibri" w:cs="Calibri"/>
+          <w:color w:val="FF0000"/>
+          <w:sz w:val="22"/>
+          <w:szCs w:val="22"/>
+        </w:rPr>
+        <w:t>} &lt; u</w:t>
+      </w:r>
+      <w:r>
+        <w:rPr>
+          <w:rFonts w:ascii="Calibri" w:hAnsi="Calibri" w:cs="Calibri"/>
+          <w:color w:val="FF0000"/>
+          <w:sz w:val="22"/>
+          <w:szCs w:val="22"/>
+        </w:rPr>
+        <w:t>$$</w:t>
+      </w:r>
+    </w:p>
+    <w:p>
+      <w:pPr>
+        <w:pStyle w:val="NormalWeb"/>
+        <w:spacing w:before="0" w:beforeAutospacing="0" w:after="0" w:afterAutospacing="0"/>
+        <w:rPr>
           <w:rFonts w:ascii="Cambria Math" w:hAnsi="Cambria Math" w:cs="Calibri"/>
           <w:sz w:val="22"/>
           <w:szCs w:val="22"/>
@@ -5349,7 +8576,6 @@
           <w:szCs w:val="22"/>
           <w:lang w:val=""/>
         </w:rPr>
-        <w:lastRenderedPageBreak/>
         <w:drawing>
           <wp:inline distT="0" distB="0" distL="0" distR="0" wp14:anchorId="7D8B4B4C" wp14:editId="478DE6D5">
             <wp:extent cx="1489075" cy="222885"/>
@@ -5807,6 +9033,7 @@
           <w:sz w:val="22"/>
           <w:szCs w:val="22"/>
         </w:rPr>
+        <w:lastRenderedPageBreak/>
         <w:t> </w:t>
       </w:r>
     </w:p>
@@ -6168,7 +9395,27 @@
           <w:sz w:val="22"/>
           <w:szCs w:val="22"/>
         </w:rPr>
-        <w:t xml:space="preserve"> - every component has to be calculated via recursion</w:t>
+        <w:t xml:space="preserve"> - every component </w:t>
+      </w:r>
+      <w:proofErr w:type="gramStart"/>
+      <w:r>
+        <w:rPr>
+          <w:rFonts w:ascii="Cambria" w:hAnsi="Cambria" w:cs="Calibri"/>
+          <w:color w:val="000000"/>
+          <w:sz w:val="22"/>
+          <w:szCs w:val="22"/>
+        </w:rPr>
+        <w:t>has to</w:t>
+      </w:r>
+      <w:proofErr w:type="gramEnd"/>
+      <w:r>
+        <w:rPr>
+          <w:rFonts w:ascii="Cambria" w:hAnsi="Cambria" w:cs="Calibri"/>
+          <w:color w:val="000000"/>
+          <w:sz w:val="22"/>
+          <w:szCs w:val="22"/>
+        </w:rPr>
+        <w:t xml:space="preserve"> be calculated via recursion</w:t>
       </w:r>
     </w:p>
     <w:p>
@@ -6291,7 +9538,6 @@
           <w:sz w:val="22"/>
           <w:szCs w:val="22"/>
         </w:rPr>
-        <w:lastRenderedPageBreak/>
         <w:t xml:space="preserve">Portfolio is </w:t>
       </w:r>
       <w:r>
@@ -6373,6 +9619,7 @@
           <w:sz w:val="22"/>
           <w:szCs w:val="22"/>
         </w:rPr>
+        <w:lastRenderedPageBreak/>
         <w:drawing>
           <wp:inline distT="0" distB="0" distL="0" distR="0" wp14:anchorId="1B92B621" wp14:editId="720EA2EF">
             <wp:extent cx="5726430" cy="3634105"/>
@@ -6654,6 +9901,218 @@
     </w:p>
     <w:p>
       <w:pPr>
+        <w:ind w:left="720"/>
+        <w:textAlignment w:val="center"/>
+        <w:rPr>
+          <w:rFonts w:ascii="Calibri" w:hAnsi="Calibri" w:cs="Calibri"/>
+          <w:color w:val="000000"/>
+          <w:sz w:val="22"/>
+          <w:szCs w:val="22"/>
+        </w:rPr>
+      </w:pPr>
+    </w:p>
+    <w:p>
+      <w:pPr>
+        <w:ind w:left="1440"/>
+        <w:textAlignment w:val="center"/>
+        <w:rPr>
+          <w:rFonts w:ascii="Calibri" w:hAnsi="Calibri" w:cs="Calibri"/>
+          <w:color w:val="FF0000"/>
+          <w:sz w:val="22"/>
+          <w:szCs w:val="22"/>
+        </w:rPr>
+      </w:pPr>
+      <w:r>
+        <w:rPr>
+          <w:rFonts w:ascii="Calibri" w:hAnsi="Calibri" w:cs="Calibri"/>
+          <w:color w:val="FF0000"/>
+          <w:sz w:val="22"/>
+          <w:szCs w:val="22"/>
+        </w:rPr>
+        <w:t>$$</w:t>
+      </w:r>
+      <w:r>
+        <w:rPr>
+          <w:rFonts w:ascii="Calibri" w:hAnsi="Calibri" w:cs="Calibri"/>
+          <w:color w:val="FF0000"/>
+          <w:sz w:val="22"/>
+          <w:szCs w:val="22"/>
+        </w:rPr>
+        <w:t>dd \</w:t>
+      </w:r>
+      <w:proofErr w:type="spellStart"/>
+      <w:r>
+        <w:rPr>
+          <w:rFonts w:ascii="Calibri" w:hAnsi="Calibri" w:cs="Calibri"/>
+          <w:color w:val="FF0000"/>
+          <w:sz w:val="22"/>
+          <w:szCs w:val="22"/>
+        </w:rPr>
+        <w:t>rightarrow</w:t>
+      </w:r>
+      <w:proofErr w:type="spellEnd"/>
+      <w:r>
+        <w:rPr>
+          <w:rFonts w:ascii="Calibri" w:hAnsi="Calibri" w:cs="Calibri"/>
+          <w:color w:val="FF0000"/>
+          <w:sz w:val="22"/>
+          <w:szCs w:val="22"/>
+        </w:rPr>
+        <w:t xml:space="preserve"> K = 0</w:t>
+      </w:r>
+      <w:r>
+        <w:rPr>
+          <w:rFonts w:ascii="Calibri" w:hAnsi="Calibri" w:cs="Calibri"/>
+          <w:color w:val="FF0000"/>
+          <w:sz w:val="22"/>
+          <w:szCs w:val="22"/>
+        </w:rPr>
+        <w:t>$$</w:t>
+      </w:r>
+    </w:p>
+    <w:p>
+      <w:pPr>
+        <w:ind w:left="1440"/>
+        <w:textAlignment w:val="center"/>
+        <w:rPr>
+          <w:rFonts w:ascii="Calibri" w:hAnsi="Calibri" w:cs="Calibri"/>
+          <w:color w:val="FF0000"/>
+          <w:sz w:val="22"/>
+          <w:szCs w:val="22"/>
+        </w:rPr>
+      </w:pPr>
+      <w:r>
+        <w:rPr>
+          <w:rFonts w:ascii="Calibri" w:hAnsi="Calibri" w:cs="Calibri"/>
+          <w:color w:val="FF0000"/>
+          <w:sz w:val="22"/>
+          <w:szCs w:val="22"/>
+        </w:rPr>
+        <w:t>$$</w:t>
+      </w:r>
+      <w:proofErr w:type="spellStart"/>
+      <w:r>
+        <w:rPr>
+          <w:rFonts w:ascii="Calibri" w:hAnsi="Calibri" w:cs="Calibri"/>
+          <w:color w:val="FF0000"/>
+          <w:sz w:val="22"/>
+          <w:szCs w:val="22"/>
+        </w:rPr>
+        <w:t>ud</w:t>
+      </w:r>
+      <w:proofErr w:type="spellEnd"/>
+      <w:r>
+        <w:rPr>
+          <w:rFonts w:ascii="Calibri" w:hAnsi="Calibri" w:cs="Calibri"/>
+          <w:color w:val="FF0000"/>
+          <w:sz w:val="22"/>
+          <w:szCs w:val="22"/>
+        </w:rPr>
+        <w:t xml:space="preserve"> \</w:t>
+      </w:r>
+      <w:proofErr w:type="spellStart"/>
+      <w:r>
+        <w:rPr>
+          <w:rFonts w:ascii="Calibri" w:hAnsi="Calibri" w:cs="Calibri"/>
+          <w:color w:val="FF0000"/>
+          <w:sz w:val="22"/>
+          <w:szCs w:val="22"/>
+        </w:rPr>
+        <w:t>rightarrow</w:t>
+      </w:r>
+      <w:proofErr w:type="spellEnd"/>
+      <w:r>
+        <w:rPr>
+          <w:rFonts w:ascii="Calibri" w:hAnsi="Calibri" w:cs="Calibri"/>
+          <w:color w:val="FF0000"/>
+          <w:sz w:val="22"/>
+          <w:szCs w:val="22"/>
+        </w:rPr>
+        <w:t xml:space="preserve"> K = 1</w:t>
+      </w:r>
+      <w:r>
+        <w:rPr>
+          <w:rFonts w:ascii="Calibri" w:hAnsi="Calibri" w:cs="Calibri"/>
+          <w:color w:val="FF0000"/>
+          <w:sz w:val="22"/>
+          <w:szCs w:val="22"/>
+        </w:rPr>
+        <w:t>$$</w:t>
+      </w:r>
+    </w:p>
+    <w:p>
+      <w:pPr>
+        <w:ind w:left="1440"/>
+        <w:textAlignment w:val="center"/>
+        <w:rPr>
+          <w:rFonts w:ascii="Calibri" w:hAnsi="Calibri" w:cs="Calibri"/>
+          <w:color w:val="000000"/>
+          <w:sz w:val="22"/>
+          <w:szCs w:val="22"/>
+          <w:lang w:val=""/>
+        </w:rPr>
+      </w:pPr>
+      <w:r>
+        <w:rPr>
+          <w:rFonts w:ascii="Calibri" w:hAnsi="Calibri" w:cs="Calibri"/>
+          <w:color w:val="FF0000"/>
+          <w:sz w:val="22"/>
+          <w:szCs w:val="22"/>
+        </w:rPr>
+        <w:t>$$</w:t>
+      </w:r>
+      <w:proofErr w:type="spellStart"/>
+      <w:r>
+        <w:rPr>
+          <w:rFonts w:ascii="Calibri" w:hAnsi="Calibri" w:cs="Calibri"/>
+          <w:color w:val="FF0000"/>
+          <w:sz w:val="22"/>
+          <w:szCs w:val="22"/>
+        </w:rPr>
+        <w:t>uu</w:t>
+      </w:r>
+      <w:proofErr w:type="spellEnd"/>
+      <w:r>
+        <w:rPr>
+          <w:rFonts w:ascii="Calibri" w:hAnsi="Calibri" w:cs="Calibri"/>
+          <w:color w:val="FF0000"/>
+          <w:sz w:val="22"/>
+          <w:szCs w:val="22"/>
+        </w:rPr>
+        <w:t xml:space="preserve"> \</w:t>
+      </w:r>
+      <w:proofErr w:type="spellStart"/>
+      <w:r>
+        <w:rPr>
+          <w:rFonts w:ascii="Calibri" w:hAnsi="Calibri" w:cs="Calibri"/>
+          <w:color w:val="FF0000"/>
+          <w:sz w:val="22"/>
+          <w:szCs w:val="22"/>
+        </w:rPr>
+        <w:t>rightarrow</w:t>
+      </w:r>
+      <w:proofErr w:type="spellEnd"/>
+      <w:r>
+        <w:rPr>
+          <w:rFonts w:ascii="Calibri" w:hAnsi="Calibri" w:cs="Calibri"/>
+          <w:color w:val="FF0000"/>
+          <w:sz w:val="22"/>
+          <w:szCs w:val="22"/>
+        </w:rPr>
+        <w:t xml:space="preserve"> K = 2</w:t>
+      </w:r>
+      <w:r>
+        <w:rPr>
+          <w:rFonts w:ascii="Calibri" w:hAnsi="Calibri" w:cs="Calibri"/>
+          <w:color w:val="FF0000"/>
+          <w:sz w:val="22"/>
+          <w:szCs w:val="22"/>
+        </w:rPr>
+        <w:t>$$</w:t>
+      </w:r>
+    </w:p>
+    <w:p>
+      <w:pPr>
         <w:numPr>
           <w:ilvl w:val="1"/>
           <w:numId w:val="12"/>
@@ -6953,6 +10412,85 @@
         <w:pStyle w:val="NormalWeb"/>
         <w:spacing w:before="0" w:beforeAutospacing="0" w:after="0" w:afterAutospacing="0"/>
         <w:rPr>
+          <w:rFonts w:ascii="Calibri" w:hAnsi="Calibri" w:cs="Calibri"/>
+          <w:color w:val="FF0000"/>
+          <w:sz w:val="22"/>
+          <w:szCs w:val="22"/>
+        </w:rPr>
+      </w:pPr>
+      <w:r>
+        <w:rPr>
+          <w:rFonts w:ascii="Calibri" w:hAnsi="Calibri" w:cs="Calibri"/>
+          <w:color w:val="FF0000"/>
+          <w:sz w:val="22"/>
+          <w:szCs w:val="22"/>
+        </w:rPr>
+        <w:t>$$</w:t>
+      </w:r>
+      <w:r>
+        <w:rPr>
+          <w:rFonts w:ascii="Calibri" w:hAnsi="Calibri" w:cs="Calibri"/>
+          <w:color w:val="FF0000"/>
+          <w:sz w:val="22"/>
+          <w:szCs w:val="22"/>
+        </w:rPr>
+        <w:t>X \</w:t>
+      </w:r>
+      <w:proofErr w:type="spellStart"/>
+      <w:r>
+        <w:rPr>
+          <w:rFonts w:ascii="Calibri" w:hAnsi="Calibri" w:cs="Calibri"/>
+          <w:color w:val="FF0000"/>
+          <w:sz w:val="22"/>
+          <w:szCs w:val="22"/>
+        </w:rPr>
+        <w:t>thicksim</w:t>
+      </w:r>
+      <w:proofErr w:type="spellEnd"/>
+      <w:r>
+        <w:rPr>
+          <w:rFonts w:ascii="Calibri" w:hAnsi="Calibri" w:cs="Calibri"/>
+          <w:color w:val="FF0000"/>
+          <w:sz w:val="22"/>
+          <w:szCs w:val="22"/>
+        </w:rPr>
+        <w:t xml:space="preserve"> \</w:t>
+      </w:r>
+      <w:proofErr w:type="gramStart"/>
+      <w:r>
+        <w:rPr>
+          <w:rFonts w:ascii="Calibri" w:hAnsi="Calibri" w:cs="Calibri"/>
+          <w:color w:val="FF0000"/>
+          <w:sz w:val="22"/>
+          <w:szCs w:val="22"/>
+        </w:rPr>
+        <w:t>text{</w:t>
+      </w:r>
+      <w:proofErr w:type="gramEnd"/>
+      <w:r>
+        <w:rPr>
+          <w:rFonts w:ascii="Calibri" w:hAnsi="Calibri" w:cs="Calibri"/>
+          <w:color w:val="FF0000"/>
+          <w:sz w:val="22"/>
+          <w:szCs w:val="22"/>
+        </w:rPr>
+        <w:t>Bin}(n, p)</w:t>
+      </w:r>
+      <w:r>
+        <w:rPr>
+          <w:rFonts w:ascii="Calibri" w:hAnsi="Calibri" w:cs="Calibri"/>
+          <w:color w:val="FF0000"/>
+          <w:sz w:val="22"/>
+          <w:szCs w:val="22"/>
+        </w:rPr>
+        <w:t>$$</w:t>
+      </w:r>
+    </w:p>
+    <w:p>
+      <w:pPr>
+        <w:pStyle w:val="NormalWeb"/>
+        <w:spacing w:before="0" w:beforeAutospacing="0" w:after="0" w:afterAutospacing="0"/>
+        <w:rPr>
           <w:rFonts w:ascii="Cambria Math" w:hAnsi="Cambria Math" w:cs="Calibri"/>
           <w:color w:val="000000"/>
           <w:sz w:val="22"/>
@@ -6962,13 +10500,121 @@
       </w:pPr>
       <w:r>
         <w:rPr>
-          <w:rFonts w:ascii="Cambria Math" w:hAnsi="Cambria Math" w:cs="Calibri"/>
-          <w:color w:val="000000"/>
-          <w:sz w:val="22"/>
-          <w:szCs w:val="22"/>
-          <w:lang w:val="en-GB"/>
-        </w:rPr>
-        <w:t> </w:t>
+          <w:rFonts w:ascii="Calibri" w:hAnsi="Calibri" w:cs="Calibri"/>
+          <w:color w:val="FF0000"/>
+          <w:sz w:val="22"/>
+          <w:szCs w:val="22"/>
+        </w:rPr>
+        <w:t>$$</w:t>
+      </w:r>
+      <w:proofErr w:type="gramStart"/>
+      <w:r>
+        <w:rPr>
+          <w:rFonts w:ascii="Calibri" w:hAnsi="Calibri" w:cs="Calibri"/>
+          <w:color w:val="FF0000"/>
+          <w:sz w:val="22"/>
+          <w:szCs w:val="22"/>
+        </w:rPr>
+        <w:t>P(</w:t>
+      </w:r>
+      <w:proofErr w:type="gramEnd"/>
+      <w:r>
+        <w:rPr>
+          <w:rFonts w:ascii="Calibri" w:hAnsi="Calibri" w:cs="Calibri"/>
+          <w:color w:val="FF0000"/>
+          <w:sz w:val="22"/>
+          <w:szCs w:val="22"/>
+        </w:rPr>
+        <w:t>X = K) = \</w:t>
+      </w:r>
+      <w:proofErr w:type="spellStart"/>
+      <w:r>
+        <w:rPr>
+          <w:rFonts w:ascii="Calibri" w:hAnsi="Calibri" w:cs="Calibri"/>
+          <w:color w:val="FF0000"/>
+          <w:sz w:val="22"/>
+          <w:szCs w:val="22"/>
+        </w:rPr>
+        <w:t>binom</w:t>
+      </w:r>
+      <w:proofErr w:type="spellEnd"/>
+      <w:r>
+        <w:rPr>
+          <w:rFonts w:ascii="Calibri" w:hAnsi="Calibri" w:cs="Calibri"/>
+          <w:color w:val="FF0000"/>
+          <w:sz w:val="22"/>
+          <w:szCs w:val="22"/>
+        </w:rPr>
+        <w:t>{n}{K} \</w:t>
+      </w:r>
+      <w:proofErr w:type="spellStart"/>
+      <w:r>
+        <w:rPr>
+          <w:rFonts w:ascii="Calibri" w:hAnsi="Calibri" w:cs="Calibri"/>
+          <w:color w:val="FF0000"/>
+          <w:sz w:val="22"/>
+          <w:szCs w:val="22"/>
+        </w:rPr>
+        <w:t>cdot</w:t>
+      </w:r>
+      <w:proofErr w:type="spellEnd"/>
+      <w:r>
+        <w:rPr>
+          <w:rFonts w:ascii="Calibri" w:hAnsi="Calibri" w:cs="Calibri"/>
+          <w:color w:val="FF0000"/>
+          <w:sz w:val="22"/>
+          <w:szCs w:val="22"/>
+        </w:rPr>
+        <w:t xml:space="preserve"> </w:t>
+      </w:r>
+      <w:proofErr w:type="spellStart"/>
+      <w:r>
+        <w:rPr>
+          <w:rFonts w:ascii="Calibri" w:hAnsi="Calibri" w:cs="Calibri"/>
+          <w:color w:val="FF0000"/>
+          <w:sz w:val="22"/>
+          <w:szCs w:val="22"/>
+        </w:rPr>
+        <w:t>p^K</w:t>
+      </w:r>
+      <w:proofErr w:type="spellEnd"/>
+      <w:r>
+        <w:rPr>
+          <w:rFonts w:ascii="Calibri" w:hAnsi="Calibri" w:cs="Calibri"/>
+          <w:color w:val="FF0000"/>
+          <w:sz w:val="22"/>
+          <w:szCs w:val="22"/>
+        </w:rPr>
+        <w:t xml:space="preserve"> \</w:t>
+      </w:r>
+      <w:proofErr w:type="spellStart"/>
+      <w:r>
+        <w:rPr>
+          <w:rFonts w:ascii="Calibri" w:hAnsi="Calibri" w:cs="Calibri"/>
+          <w:color w:val="FF0000"/>
+          <w:sz w:val="22"/>
+          <w:szCs w:val="22"/>
+        </w:rPr>
+        <w:t>cdot</w:t>
+      </w:r>
+      <w:proofErr w:type="spellEnd"/>
+      <w:r>
+        <w:rPr>
+          <w:rFonts w:ascii="Calibri" w:hAnsi="Calibri" w:cs="Calibri"/>
+          <w:color w:val="FF0000"/>
+          <w:sz w:val="22"/>
+          <w:szCs w:val="22"/>
+        </w:rPr>
+        <w:t xml:space="preserve"> (1 – p)^{n-k}</w:t>
+      </w:r>
+      <w:r>
+        <w:rPr>
+          <w:rFonts w:ascii="Calibri" w:hAnsi="Calibri" w:cs="Calibri"/>
+          <w:color w:val="FF0000"/>
+          <w:sz w:val="22"/>
+          <w:szCs w:val="22"/>
+        </w:rPr>
+        <w:t>$$</w:t>
       </w:r>
     </w:p>
     <w:p>
@@ -7788,12 +11434,90 @@
       </w:pPr>
       <w:r>
         <w:rPr>
-          <w:rFonts w:ascii="Cambria" w:hAnsi="Cambria" w:cs="Calibri"/>
-          <w:color w:val="000000"/>
-          <w:sz w:val="22"/>
-          <w:szCs w:val="22"/>
-        </w:rPr>
-        <w:t> </w:t>
+          <w:rFonts w:ascii="Calibri" w:hAnsi="Calibri" w:cs="Calibri"/>
+          <w:color w:val="FF0000"/>
+          <w:sz w:val="22"/>
+          <w:szCs w:val="22"/>
+        </w:rPr>
+        <w:t>$$</w:t>
+      </w:r>
+      <w:r>
+        <w:rPr>
+          <w:rFonts w:ascii="Calibri" w:hAnsi="Calibri" w:cs="Calibri"/>
+          <w:color w:val="FF0000"/>
+          <w:sz w:val="22"/>
+          <w:szCs w:val="22"/>
+        </w:rPr>
+        <w:t>S_ 0 – k &gt; e^{-</w:t>
+      </w:r>
+      <w:proofErr w:type="gramStart"/>
+      <w:r>
+        <w:rPr>
+          <w:rFonts w:ascii="Calibri" w:hAnsi="Calibri" w:cs="Calibri"/>
+          <w:color w:val="FF0000"/>
+          <w:sz w:val="22"/>
+          <w:szCs w:val="22"/>
+        </w:rPr>
+        <w:t>rt}[</w:t>
+      </w:r>
+      <w:proofErr w:type="gramEnd"/>
+      <w:r>
+        <w:rPr>
+          <w:rFonts w:ascii="Calibri" w:hAnsi="Calibri" w:cs="Calibri"/>
+          <w:color w:val="FF0000"/>
+          <w:sz w:val="22"/>
+          <w:szCs w:val="22"/>
+        </w:rPr>
+        <w:t>p \</w:t>
+      </w:r>
+      <w:proofErr w:type="spellStart"/>
+      <w:r>
+        <w:rPr>
+          <w:rFonts w:ascii="Calibri" w:hAnsi="Calibri" w:cs="Calibri"/>
+          <w:color w:val="FF0000"/>
+          <w:sz w:val="22"/>
+          <w:szCs w:val="22"/>
+        </w:rPr>
+        <w:t>cdot</w:t>
+      </w:r>
+      <w:proofErr w:type="spellEnd"/>
+      <w:r>
+        <w:rPr>
+          <w:rFonts w:ascii="Calibri" w:hAnsi="Calibri" w:cs="Calibri"/>
+          <w:color w:val="FF0000"/>
+          <w:sz w:val="22"/>
+          <w:szCs w:val="22"/>
+        </w:rPr>
+        <w:t xml:space="preserve"> \max(K – </w:t>
+      </w:r>
+      <w:proofErr w:type="spellStart"/>
+      <w:r>
+        <w:rPr>
+          <w:rFonts w:ascii="Calibri" w:hAnsi="Calibri" w:cs="Calibri"/>
+          <w:color w:val="FF0000"/>
+          <w:sz w:val="22"/>
+          <w:szCs w:val="22"/>
+        </w:rPr>
+        <w:t>S_u</w:t>
+      </w:r>
+      <w:proofErr w:type="spellEnd"/>
+      <w:r>
+        <w:rPr>
+          <w:rFonts w:ascii="Calibri" w:hAnsi="Calibri" w:cs="Calibri"/>
+          <w:color w:val="FF0000"/>
+          <w:sz w:val="22"/>
+          <w:szCs w:val="22"/>
+        </w:rPr>
+        <w:t>, 0)]</w:t>
+      </w:r>
+      <w:r>
+        <w:rPr>
+          <w:rFonts w:ascii="Calibri" w:hAnsi="Calibri" w:cs="Calibri"/>
+          <w:color w:val="FF0000"/>
+          <w:sz w:val="22"/>
+          <w:szCs w:val="22"/>
+        </w:rPr>
+        <w:t>$$</w:t>
       </w:r>
     </w:p>
     <w:p>
@@ -8052,6 +11776,144 @@
         <w:pStyle w:val="NormalWeb"/>
         <w:spacing w:before="0" w:beforeAutospacing="0" w:after="0" w:afterAutospacing="0"/>
         <w:rPr>
+          <w:rFonts w:ascii="Calibri" w:hAnsi="Calibri" w:cs="Calibri"/>
+          <w:color w:val="FF0000"/>
+          <w:sz w:val="22"/>
+          <w:szCs w:val="22"/>
+        </w:rPr>
+      </w:pPr>
+      <w:r>
+        <w:rPr>
+          <w:rFonts w:ascii="Calibri" w:hAnsi="Calibri" w:cs="Calibri"/>
+          <w:color w:val="FF0000"/>
+          <w:sz w:val="22"/>
+          <w:szCs w:val="22"/>
+        </w:rPr>
+        <w:t>$$</w:t>
+      </w:r>
+      <w:r>
+        <w:rPr>
+          <w:rFonts w:ascii="Calibri" w:hAnsi="Calibri" w:cs="Calibri"/>
+          <w:color w:val="FF0000"/>
+          <w:sz w:val="22"/>
+          <w:szCs w:val="22"/>
+        </w:rPr>
+        <w:t>\</w:t>
+      </w:r>
+      <w:proofErr w:type="gramStart"/>
+      <w:r>
+        <w:rPr>
+          <w:rFonts w:ascii="Calibri" w:hAnsi="Calibri" w:cs="Calibri"/>
+          <w:color w:val="FF0000"/>
+          <w:sz w:val="22"/>
+          <w:szCs w:val="22"/>
+        </w:rPr>
+        <w:t>max(</w:t>
+      </w:r>
+      <w:proofErr w:type="gramEnd"/>
+      <w:r>
+        <w:rPr>
+          <w:rFonts w:ascii="Calibri" w:hAnsi="Calibri" w:cs="Calibri"/>
+          <w:color w:val="FF0000"/>
+          <w:sz w:val="22"/>
+          <w:szCs w:val="22"/>
+        </w:rPr>
+        <w:t xml:space="preserve">K – </w:t>
+      </w:r>
+      <w:proofErr w:type="spellStart"/>
+      <w:r>
+        <w:rPr>
+          <w:rFonts w:ascii="Calibri" w:hAnsi="Calibri" w:cs="Calibri"/>
+          <w:color w:val="FF0000"/>
+          <w:sz w:val="22"/>
+          <w:szCs w:val="22"/>
+        </w:rPr>
+        <w:t>S_u</w:t>
+      </w:r>
+      <w:proofErr w:type="spellEnd"/>
+      <w:r>
+        <w:rPr>
+          <w:rFonts w:ascii="Calibri" w:hAnsi="Calibri" w:cs="Calibri"/>
+          <w:color w:val="FF0000"/>
+          <w:sz w:val="22"/>
+          <w:szCs w:val="22"/>
+        </w:rPr>
+        <w:t>, 0) = K – S_U</w:t>
+      </w:r>
+      <w:r>
+        <w:rPr>
+          <w:rFonts w:ascii="Calibri" w:hAnsi="Calibri" w:cs="Calibri"/>
+          <w:color w:val="FF0000"/>
+          <w:sz w:val="22"/>
+          <w:szCs w:val="22"/>
+        </w:rPr>
+        <w:t>$$</w:t>
+      </w:r>
+    </w:p>
+    <w:p>
+      <w:pPr>
+        <w:pStyle w:val="NormalWeb"/>
+        <w:spacing w:before="0" w:beforeAutospacing="0" w:after="0" w:afterAutospacing="0"/>
+        <w:rPr>
+          <w:rFonts w:ascii="Cambria Math" w:hAnsi="Cambria Math" w:cs="Calibri"/>
+          <w:color w:val="000000"/>
+          <w:sz w:val="22"/>
+          <w:szCs w:val="22"/>
+        </w:rPr>
+      </w:pPr>
+      <w:r>
+        <w:rPr>
+          <w:rFonts w:ascii="Calibri" w:hAnsi="Calibri" w:cs="Calibri"/>
+          <w:color w:val="FF0000"/>
+          <w:sz w:val="22"/>
+          <w:szCs w:val="22"/>
+        </w:rPr>
+        <w:t>$$</w:t>
+      </w:r>
+      <w:r>
+        <w:rPr>
+          <w:rFonts w:ascii="Calibri" w:hAnsi="Calibri" w:cs="Calibri"/>
+          <w:color w:val="FF0000"/>
+          <w:sz w:val="22"/>
+          <w:szCs w:val="22"/>
+        </w:rPr>
+        <w:t>\</w:t>
+      </w:r>
+      <w:proofErr w:type="gramStart"/>
+      <w:r>
+        <w:rPr>
+          <w:rFonts w:ascii="Calibri" w:hAnsi="Calibri" w:cs="Calibri"/>
+          <w:color w:val="FF0000"/>
+          <w:sz w:val="22"/>
+          <w:szCs w:val="22"/>
+        </w:rPr>
+        <w:t>max(</w:t>
+      </w:r>
+      <w:proofErr w:type="gramEnd"/>
+      <w:r>
+        <w:rPr>
+          <w:rFonts w:ascii="Calibri" w:hAnsi="Calibri" w:cs="Calibri"/>
+          <w:color w:val="FF0000"/>
+          <w:sz w:val="22"/>
+          <w:szCs w:val="22"/>
+        </w:rPr>
+        <w:t>K – S_D, 0) = K – S_D</w:t>
+      </w:r>
+      <w:r>
+        <w:rPr>
+          <w:rFonts w:ascii="Calibri" w:hAnsi="Calibri" w:cs="Calibri"/>
+          <w:color w:val="FF0000"/>
+          <w:sz w:val="22"/>
+          <w:szCs w:val="22"/>
+        </w:rPr>
+        <w:t>$$</w:t>
+      </w:r>
+    </w:p>
+    <w:p>
+      <w:pPr>
+        <w:pStyle w:val="NormalWeb"/>
+        <w:spacing w:before="0" w:beforeAutospacing="0" w:after="0" w:afterAutospacing="0"/>
+        <w:rPr>
           <w:rFonts w:ascii="Cambria Math" w:hAnsi="Cambria Math" w:cs="Calibri"/>
           <w:color w:val="000000"/>
           <w:sz w:val="22"/>
@@ -8284,6 +12146,125 @@
         <w:pStyle w:val="NormalWeb"/>
         <w:spacing w:before="0" w:beforeAutospacing="0" w:after="0" w:afterAutospacing="0"/>
         <w:rPr>
+          <w:rFonts w:ascii="Calibri" w:hAnsi="Calibri" w:cs="Calibri"/>
+          <w:color w:val="FF0000"/>
+          <w:sz w:val="22"/>
+          <w:szCs w:val="22"/>
+        </w:rPr>
+      </w:pPr>
+      <w:r>
+        <w:rPr>
+          <w:rFonts w:ascii="Calibri" w:hAnsi="Calibri" w:cs="Calibri"/>
+          <w:color w:val="FF0000"/>
+          <w:sz w:val="22"/>
+          <w:szCs w:val="22"/>
+        </w:rPr>
+        <w:t>$$</w:t>
+      </w:r>
+      <w:r>
+        <w:rPr>
+          <w:rFonts w:ascii="Calibri" w:hAnsi="Calibri" w:cs="Calibri"/>
+          <w:color w:val="FF0000"/>
+          <w:sz w:val="22"/>
+          <w:szCs w:val="22"/>
+        </w:rPr>
+        <w:t>\</w:t>
+      </w:r>
+      <w:proofErr w:type="gramStart"/>
+      <w:r>
+        <w:rPr>
+          <w:rFonts w:ascii="Calibri" w:hAnsi="Calibri" w:cs="Calibri"/>
+          <w:color w:val="FF0000"/>
+          <w:sz w:val="22"/>
+          <w:szCs w:val="22"/>
+        </w:rPr>
+        <w:t>max(</w:t>
+      </w:r>
+      <w:proofErr w:type="gramEnd"/>
+      <w:r>
+        <w:rPr>
+          <w:rFonts w:ascii="Calibri" w:hAnsi="Calibri" w:cs="Calibri"/>
+          <w:color w:val="FF0000"/>
+          <w:sz w:val="22"/>
+          <w:szCs w:val="22"/>
+        </w:rPr>
+        <w:t>K – S_U, 0) = 0</w:t>
+      </w:r>
+      <w:r>
+        <w:rPr>
+          <w:rFonts w:ascii="Calibri" w:hAnsi="Calibri" w:cs="Calibri"/>
+          <w:color w:val="FF0000"/>
+          <w:sz w:val="22"/>
+          <w:szCs w:val="22"/>
+        </w:rPr>
+        <w:t>$$</w:t>
+      </w:r>
+    </w:p>
+    <w:p>
+      <w:pPr>
+        <w:pStyle w:val="NormalWeb"/>
+        <w:spacing w:before="0" w:beforeAutospacing="0" w:after="0" w:afterAutospacing="0"/>
+        <w:rPr>
+          <w:rFonts w:ascii="Cambria Math" w:hAnsi="Cambria Math" w:cs="Calibri"/>
+          <w:color w:val="000000"/>
+          <w:sz w:val="22"/>
+          <w:szCs w:val="22"/>
+          <w:lang w:val=""/>
+        </w:rPr>
+      </w:pPr>
+      <w:r>
+        <w:rPr>
+          <w:rFonts w:ascii="Calibri" w:hAnsi="Calibri" w:cs="Calibri"/>
+          <w:color w:val="FF0000"/>
+          <w:sz w:val="22"/>
+          <w:szCs w:val="22"/>
+        </w:rPr>
+        <w:t>$$</w:t>
+      </w:r>
+      <w:r>
+        <w:rPr>
+          <w:rFonts w:ascii="Calibri" w:hAnsi="Calibri" w:cs="Calibri"/>
+          <w:color w:val="FF0000"/>
+          <w:sz w:val="22"/>
+          <w:szCs w:val="22"/>
+        </w:rPr>
+        <w:t>\</w:t>
+      </w:r>
+      <w:proofErr w:type="gramStart"/>
+      <w:r>
+        <w:rPr>
+          <w:rFonts w:ascii="Calibri" w:hAnsi="Calibri" w:cs="Calibri"/>
+          <w:color w:val="FF0000"/>
+          <w:sz w:val="22"/>
+          <w:szCs w:val="22"/>
+        </w:rPr>
+        <w:t>max(</w:t>
+      </w:r>
+      <w:proofErr w:type="gramEnd"/>
+      <w:r>
+        <w:rPr>
+          <w:rFonts w:ascii="Calibri" w:hAnsi="Calibri" w:cs="Calibri"/>
+          <w:color w:val="FF0000"/>
+          <w:sz w:val="22"/>
+          <w:szCs w:val="22"/>
+        </w:rPr>
+        <w:t>K – S_D, 0) = K – S_D</w:t>
+      </w:r>
+      <w:r>
+        <w:rPr>
+          <w:rFonts w:ascii="Calibri" w:hAnsi="Calibri" w:cs="Calibri"/>
+          <w:color w:val="FF0000"/>
+          <w:sz w:val="22"/>
+          <w:szCs w:val="22"/>
+        </w:rPr>
+        <w:t>$$</w:t>
+      </w:r>
+    </w:p>
+    <w:p>
+      <w:pPr>
+        <w:pStyle w:val="NormalWeb"/>
+        <w:spacing w:before="0" w:beforeAutospacing="0" w:after="0" w:afterAutospacing="0"/>
+        <w:rPr>
           <w:rFonts w:ascii="Cambria Math" w:hAnsi="Cambria Math" w:cs="Calibri"/>
           <w:color w:val="000000"/>
           <w:sz w:val="22"/>
@@ -8516,6 +12497,124 @@
         <w:pStyle w:val="NormalWeb"/>
         <w:spacing w:before="0" w:beforeAutospacing="0" w:after="0" w:afterAutospacing="0"/>
         <w:rPr>
+          <w:rFonts w:ascii="Calibri" w:hAnsi="Calibri" w:cs="Calibri"/>
+          <w:color w:val="FF0000"/>
+          <w:sz w:val="22"/>
+          <w:szCs w:val="22"/>
+        </w:rPr>
+      </w:pPr>
+      <w:r>
+        <w:rPr>
+          <w:rFonts w:ascii="Calibri" w:hAnsi="Calibri" w:cs="Calibri"/>
+          <w:color w:val="FF0000"/>
+          <w:sz w:val="22"/>
+          <w:szCs w:val="22"/>
+        </w:rPr>
+        <w:t>$$</w:t>
+      </w:r>
+      <w:r>
+        <w:rPr>
+          <w:rFonts w:ascii="Calibri" w:hAnsi="Calibri" w:cs="Calibri"/>
+          <w:color w:val="FF0000"/>
+          <w:sz w:val="22"/>
+          <w:szCs w:val="22"/>
+        </w:rPr>
+        <w:t>\</w:t>
+      </w:r>
+      <w:proofErr w:type="gramStart"/>
+      <w:r>
+        <w:rPr>
+          <w:rFonts w:ascii="Calibri" w:hAnsi="Calibri" w:cs="Calibri"/>
+          <w:color w:val="FF0000"/>
+          <w:sz w:val="22"/>
+          <w:szCs w:val="22"/>
+        </w:rPr>
+        <w:t>max(</w:t>
+      </w:r>
+      <w:proofErr w:type="gramEnd"/>
+      <w:r>
+        <w:rPr>
+          <w:rFonts w:ascii="Calibri" w:hAnsi="Calibri" w:cs="Calibri"/>
+          <w:color w:val="FF0000"/>
+          <w:sz w:val="22"/>
+          <w:szCs w:val="22"/>
+        </w:rPr>
+        <w:t>K – S_U , 0) = 0</w:t>
+      </w:r>
+      <w:r>
+        <w:rPr>
+          <w:rFonts w:ascii="Calibri" w:hAnsi="Calibri" w:cs="Calibri"/>
+          <w:color w:val="FF0000"/>
+          <w:sz w:val="22"/>
+          <w:szCs w:val="22"/>
+        </w:rPr>
+        <w:t>$$</w:t>
+      </w:r>
+    </w:p>
+    <w:p>
+      <w:pPr>
+        <w:pStyle w:val="NormalWeb"/>
+        <w:spacing w:before="0" w:beforeAutospacing="0" w:after="0" w:afterAutospacing="0"/>
+        <w:rPr>
+          <w:rFonts w:ascii="Cambria Math" w:hAnsi="Cambria Math" w:cs="Calibri"/>
+          <w:color w:val="000000"/>
+          <w:sz w:val="22"/>
+          <w:szCs w:val="22"/>
+        </w:rPr>
+      </w:pPr>
+      <w:r>
+        <w:rPr>
+          <w:rFonts w:ascii="Calibri" w:hAnsi="Calibri" w:cs="Calibri"/>
+          <w:color w:val="FF0000"/>
+          <w:sz w:val="22"/>
+          <w:szCs w:val="22"/>
+        </w:rPr>
+        <w:t>$$</w:t>
+      </w:r>
+      <w:r>
+        <w:rPr>
+          <w:rFonts w:ascii="Calibri" w:hAnsi="Calibri" w:cs="Calibri"/>
+          <w:color w:val="FF0000"/>
+          <w:sz w:val="22"/>
+          <w:szCs w:val="22"/>
+        </w:rPr>
+        <w:t>\</w:t>
+      </w:r>
+      <w:proofErr w:type="gramStart"/>
+      <w:r>
+        <w:rPr>
+          <w:rFonts w:ascii="Calibri" w:hAnsi="Calibri" w:cs="Calibri"/>
+          <w:color w:val="FF0000"/>
+          <w:sz w:val="22"/>
+          <w:szCs w:val="22"/>
+        </w:rPr>
+        <w:t>max(</w:t>
+      </w:r>
+      <w:proofErr w:type="gramEnd"/>
+      <w:r>
+        <w:rPr>
+          <w:rFonts w:ascii="Calibri" w:hAnsi="Calibri" w:cs="Calibri"/>
+          <w:color w:val="FF0000"/>
+          <w:sz w:val="22"/>
+          <w:szCs w:val="22"/>
+        </w:rPr>
+        <w:t xml:space="preserve">K – S_D, 0) = 0 </w:t>
+      </w:r>
+      <w:r>
+        <w:rPr>
+          <w:rFonts w:ascii="Calibri" w:hAnsi="Calibri" w:cs="Calibri"/>
+          <w:color w:val="FF0000"/>
+          <w:sz w:val="22"/>
+          <w:szCs w:val="22"/>
+        </w:rPr>
+        <w:t>$$</w:t>
+      </w:r>
+    </w:p>
+    <w:p>
+      <w:pPr>
+        <w:pStyle w:val="NormalWeb"/>
+        <w:spacing w:before="0" w:beforeAutospacing="0" w:after="0" w:afterAutospacing="0"/>
+        <w:rPr>
           <w:rFonts w:ascii="Cambria Math" w:hAnsi="Cambria Math" w:cs="Calibri"/>
           <w:color w:val="000000"/>
           <w:sz w:val="22"/>
@@ -8586,13 +12685,6 @@
       <w:pPr>
         <w:pStyle w:val="NormalWeb"/>
         <w:spacing w:before="0" w:beforeAutospacing="0" w:after="0" w:afterAutospacing="0"/>
-        <w:rPr>
-          <w:rFonts w:ascii="Cambria Math" w:hAnsi="Cambria Math" w:cs="Calibri"/>
-          <w:color w:val="000000"/>
-          <w:sz w:val="22"/>
-          <w:szCs w:val="22"/>
-          <w:lang w:val=""/>
-        </w:rPr>
       </w:pPr>
       <w:r>
         <w:rPr>
@@ -8652,11 +12744,6 @@
           </wp:inline>
         </w:drawing>
       </w:r>
-    </w:p>
-    <w:p>
-      <w:pPr>
-        <w:pStyle w:val="Heading4"/>
-      </w:pPr>
     </w:p>
     <w:sectPr>
       <w:pgSz w:w="12240" w:h="15840"/>
@@ -11656,7 +15743,6 @@
     <w:name w:val="Normal (Web)"/>
     <w:basedOn w:val="Normal"/>
     <w:uiPriority w:val="99"/>
-    <w:semiHidden/>
     <w:unhideWhenUsed/>
     <w:rsid w:val="007F1EAF"/>
     <w:pPr>

</xml_diff>